<commit_message>
primenjen novi style template
</commit_message>
<xml_diff>
--- a/Dokumentacija/Faza 02 - SSU i prototip/SSU A Prijava i odjava korisnika v0.1.docx
+++ b/Dokumentacija/Faza 02 - SSU i prototip/SSU A Prijava i odjava korisnika v0.1.docx
@@ -8,9 +8,6 @@
         <w:tabs>
           <w:tab w:val="right" w:pos="9072"/>
         </w:tabs>
-        <w:rPr>
-          <w:lang w:val="sr-Latn-RS"/>
-        </w:rPr>
       </w:pPr>
       <w:r>
         <w:rPr>
@@ -83,93 +80,59 @@
         </w:drawing>
       </w:r>
       <w:r>
-        <w:rPr>
-          <w:lang w:val="sr-Latn-RS"/>
-        </w:rPr>
         <w:t>Elektrotehnički fakultet, Univerzitet u Beogradu</w:t>
       </w:r>
       <w:r>
-        <w:rPr>
-          <w:lang w:val="sr-Latn-RS"/>
-        </w:rPr>
         <w:br/>
         <w:t xml:space="preserve">SI3PSI Principi Softverskog Inženjerstva </w:t>
       </w:r>
       <w:r>
-        <w:rPr>
-          <w:lang w:val="sr-Latn-RS"/>
-        </w:rPr>
         <w:tab/>
         <w:t xml:space="preserve">Tim Noćne ptice        </w:t>
       </w:r>
       <w:r>
         <w:rPr>
           <w:color w:val="FFFFFF" w:themeColor="background1"/>
-          <w:lang w:val="sr-Latn-RS"/>
         </w:rPr>
         <w:t>.</w:t>
       </w:r>
       <w:r>
-        <w:rPr>
-          <w:lang w:val="sr-Latn-RS"/>
-        </w:rPr>
         <w:br/>
         <w:t>2020-03-07, verzija 0.</w:t>
       </w:r>
       <w:r>
-        <w:rPr>
-          <w:lang w:val="sr-Latn-RS"/>
-        </w:rPr>
         <w:t>1</w:t>
       </w:r>
-      <w:r>
-        <w:rPr>
-          <w:lang w:val="sr-Latn-RS"/>
-        </w:rPr>
+      <w:bookmarkStart w:id="0" w:name="_GoBack"/>
+      <w:bookmarkEnd w:id="0"/>
+      <w:r>
         <w:tab/>
         <w:t>J. Janković</w:t>
       </w:r>
-      <w:bookmarkStart w:id="0" w:name="_GoBack"/>
-      <w:bookmarkEnd w:id="0"/>
     </w:p>
     <w:p>
       <w:pPr>
         <w:pStyle w:val="Title"/>
-        <w:rPr>
-          <w:lang w:val="sr-Latn-RS"/>
-        </w:rPr>
       </w:pPr>
     </w:p>
     <w:p>
       <w:pPr>
         <w:pStyle w:val="Title"/>
-        <w:rPr>
-          <w:lang w:val="sr-Latn-RS"/>
-        </w:rPr>
       </w:pPr>
     </w:p>
     <w:p>
       <w:pPr>
         <w:pStyle w:val="Title"/>
-        <w:rPr>
-          <w:lang w:val="sr-Latn-RS"/>
-        </w:rPr>
       </w:pPr>
     </w:p>
     <w:p>
       <w:pPr>
         <w:pStyle w:val="Title"/>
-        <w:rPr>
-          <w:lang w:val="sr-Latn-RS"/>
-        </w:rPr>
       </w:pPr>
     </w:p>
     <w:p>
       <w:pPr>
         <w:pStyle w:val="Title"/>
-        <w:rPr>
-          <w:lang w:val="sr-Latn-RS"/>
-        </w:rPr>
       </w:pPr>
     </w:p>
     <w:p>
@@ -177,14 +140,8 @@
         <w:pStyle w:val="Subtitle"/>
         <w:spacing w:after="0"/>
         <w:jc w:val="center"/>
-        <w:rPr>
-          <w:lang w:val="sr-Latn-RS"/>
-        </w:rPr>
-      </w:pPr>
-      <w:r>
-        <w:rPr>
-          <w:lang w:val="sr-Latn-RS"/>
-        </w:rPr>
+      </w:pPr>
+      <w:r>
         <w:t>Projekat "Slatki zalogaj" ketering servis</w:t>
       </w:r>
     </w:p>
@@ -195,14 +152,12 @@
         <w:rPr>
           <w:sz w:val="44"/>
           <w:szCs w:val="44"/>
-          <w:lang w:val="sr-Latn-RS"/>
         </w:rPr>
       </w:pPr>
       <w:r>
         <w:rPr>
           <w:sz w:val="44"/>
           <w:szCs w:val="44"/>
-          <w:lang w:val="sr-Latn-RS"/>
         </w:rPr>
         <w:t>Specifikacija scenarija upotrebe funkcionalnosti</w:t>
       </w:r>
@@ -214,14 +169,12 @@
         <w:rPr>
           <w:sz w:val="44"/>
           <w:szCs w:val="44"/>
-          <w:lang w:val="sr-Latn-RS"/>
         </w:rPr>
       </w:pPr>
       <w:r>
         <w:rPr>
           <w:sz w:val="44"/>
           <w:szCs w:val="44"/>
-          <w:lang w:val="sr-Latn-RS"/>
         </w:rPr>
         <w:t>prijave</w:t>
       </w:r>
@@ -229,127 +182,35 @@
         <w:rPr>
           <w:sz w:val="44"/>
           <w:szCs w:val="44"/>
-          <w:lang w:val="sr-Latn-RS"/>
         </w:rPr>
-        <w:t xml:space="preserve"> </w:t>
+        <w:t xml:space="preserve"> i odjave</w:t>
       </w:r>
       <w:r>
         <w:rPr>
           <w:sz w:val="44"/>
           <w:szCs w:val="44"/>
-          <w:lang w:val="sr-Latn-RS"/>
         </w:rPr>
-        <w:t>korisnika</w:t>
+        <w:t xml:space="preserve"> </w:t>
       </w:r>
       <w:r>
         <w:rPr>
           <w:sz w:val="44"/>
           <w:szCs w:val="44"/>
-          <w:lang w:val="sr-Latn-RS"/>
         </w:rPr>
-        <w:t xml:space="preserve"> na</w:t>
-      </w:r>
-      <w:r>
-        <w:rPr>
-          <w:sz w:val="44"/>
-          <w:szCs w:val="44"/>
-          <w:lang w:val="sr-Latn-RS"/>
-        </w:rPr>
-        <w:t xml:space="preserve"> </w:t>
-      </w:r>
-      <w:r>
-        <w:rPr>
-          <w:sz w:val="44"/>
-          <w:szCs w:val="44"/>
-          <w:lang w:val="sr-Latn-RS"/>
-        </w:rPr>
-        <w:t>s</w:t>
-      </w:r>
-      <w:r>
-        <w:rPr>
-          <w:sz w:val="44"/>
-          <w:szCs w:val="44"/>
-          <w:lang w:val="sr-Latn-RS"/>
-        </w:rPr>
-        <w:t>i</w:t>
-      </w:r>
-      <w:r>
-        <w:rPr>
-          <w:sz w:val="44"/>
-          <w:szCs w:val="44"/>
-          <w:lang w:val="sr-Latn-RS"/>
-        </w:rPr>
-        <w:t xml:space="preserve">stem – </w:t>
-      </w:r>
-      <w:r>
-        <w:rPr>
-          <w:sz w:val="44"/>
-          <w:szCs w:val="44"/>
-          <w:lang w:val="sr-Latn-RS"/>
-        </w:rPr>
-        <w:t>mušterija, kuvara, menadž</w:t>
-      </w:r>
-      <w:r>
-        <w:rPr>
-          <w:sz w:val="44"/>
-          <w:szCs w:val="44"/>
-          <w:lang w:val="sr-Latn-RS"/>
-        </w:rPr>
-        <w:t>era</w:t>
-      </w:r>
-      <w:r>
-        <w:rPr>
-          <w:sz w:val="44"/>
-          <w:szCs w:val="44"/>
-          <w:lang w:val="sr-Latn-RS"/>
-        </w:rPr>
-        <w:t>,</w:t>
-      </w:r>
-      <w:r>
-        <w:rPr>
-          <w:sz w:val="44"/>
-          <w:szCs w:val="44"/>
-          <w:lang w:val="sr-Latn-RS"/>
-        </w:rPr>
-        <w:t xml:space="preserve"> </w:t>
-      </w:r>
-      <w:r>
-        <w:rPr>
-          <w:sz w:val="44"/>
-          <w:szCs w:val="44"/>
-          <w:lang w:val="sr-Latn-RS"/>
-        </w:rPr>
-        <w:t>administratora</w:t>
-      </w:r>
-      <w:r>
-        <w:rPr>
-          <w:sz w:val="44"/>
-          <w:szCs w:val="44"/>
-          <w:lang w:val="sr-Latn-RS"/>
-        </w:rPr>
-        <w:br/>
+        <w:t>korisnika</w:t>
       </w:r>
     </w:p>
     <w:p>
       <w:pPr>
         <w:pStyle w:val="Subtitle"/>
         <w:jc w:val="center"/>
-        <w:rPr>
-          <w:lang w:val="sr-Latn-RS"/>
-        </w:rPr>
       </w:pPr>
     </w:p>
     <w:p>
       <w:pPr>
         <w:pStyle w:val="Subtitle"/>
-        <w:rPr>
-          <w:lang w:val="sr-Latn-RS"/>
-        </w:rPr>
-      </w:pPr>
-      <w:r>
-        <w:rPr>
-          <w:lang w:val="sr-Latn-RS"/>
-        </w:rPr>
+      </w:pPr>
+      <w:r>
         <w:br w:type="page"/>
       </w:r>
     </w:p>
@@ -361,7 +222,6 @@
           <w:noProof/>
           <w:sz w:val="24"/>
           <w:szCs w:val="20"/>
-          <w:lang w:val="en-US"/>
         </w:rPr>
         <w:id w:val="-518388882"/>
         <w:docPartObj>
@@ -388,31 +248,21 @@
             <w:pStyle w:val="TOC1"/>
             <w:rPr>
               <w:rFonts w:asciiTheme="minorHAnsi" w:eastAsiaTheme="minorEastAsia" w:hAnsiTheme="minorHAnsi"/>
-              <w:color w:val="auto"/>
               <w:sz w:val="22"/>
               <w:szCs w:val="22"/>
-              <w:lang w:val="en-GB" w:eastAsia="en-GB"/>
+              <w:lang w:eastAsia="en-GB"/>
             </w:rPr>
           </w:pPr>
           <w:r>
-            <w:rPr>
-              <w:lang w:val="sr-Latn-RS"/>
-            </w:rPr>
             <w:fldChar w:fldCharType="begin"/>
           </w:r>
           <w:r>
-            <w:rPr>
-              <w:lang w:val="sr-Latn-RS"/>
-            </w:rPr>
             <w:instrText xml:space="preserve"> TOC \o "1-3" \h \z \u </w:instrText>
           </w:r>
           <w:r>
-            <w:rPr>
-              <w:lang w:val="sr-Latn-RS"/>
-            </w:rPr>
             <w:fldChar w:fldCharType="separate"/>
           </w:r>
-          <w:hyperlink w:anchor="_Toc34579050" w:history="1">
+          <w:hyperlink w:anchor="_Toc35176708" w:history="1">
             <w:r>
               <w:rPr>
                 <w:rStyle w:val="Hyperlink"/>
@@ -422,10 +272,9 @@
             <w:r>
               <w:rPr>
                 <w:rFonts w:asciiTheme="minorHAnsi" w:eastAsiaTheme="minorEastAsia" w:hAnsiTheme="minorHAnsi"/>
-                <w:color w:val="auto"/>
                 <w:sz w:val="22"/>
                 <w:szCs w:val="22"/>
-                <w:lang w:val="en-GB" w:eastAsia="en-GB"/>
+                <w:lang w:eastAsia="en-GB"/>
               </w:rPr>
               <w:tab/>
             </w:r>
@@ -451,7 +300,7 @@
               <w:rPr>
                 <w:webHidden/>
               </w:rPr>
-              <w:instrText xml:space="preserve"> PAGEREF _Toc34579050 \h </w:instrText>
+              <w:instrText xml:space="preserve"> PAGEREF _Toc35176708 \h </w:instrText>
             </w:r>
             <w:r>
               <w:rPr>
@@ -483,13 +332,12 @@
             <w:pStyle w:val="TOC2"/>
             <w:rPr>
               <w:rFonts w:asciiTheme="minorHAnsi" w:eastAsiaTheme="minorEastAsia" w:hAnsiTheme="minorHAnsi"/>
-              <w:color w:val="auto"/>
               <w:sz w:val="22"/>
               <w:szCs w:val="22"/>
-              <w:lang w:val="en-GB" w:eastAsia="en-GB"/>
+              <w:lang w:eastAsia="en-GB"/>
             </w:rPr>
           </w:pPr>
-          <w:hyperlink w:anchor="_Toc34579051" w:history="1">
+          <w:hyperlink w:anchor="_Toc35176709" w:history="1">
             <w:r>
               <w:rPr>
                 <w:rStyle w:val="Hyperlink"/>
@@ -499,10 +347,9 @@
             <w:r>
               <w:rPr>
                 <w:rFonts w:asciiTheme="minorHAnsi" w:eastAsiaTheme="minorEastAsia" w:hAnsiTheme="minorHAnsi"/>
-                <w:color w:val="auto"/>
                 <w:sz w:val="22"/>
                 <w:szCs w:val="22"/>
-                <w:lang w:val="en-GB" w:eastAsia="en-GB"/>
+                <w:lang w:eastAsia="en-GB"/>
               </w:rPr>
               <w:tab/>
             </w:r>
@@ -528,7 +375,7 @@
               <w:rPr>
                 <w:webHidden/>
               </w:rPr>
-              <w:instrText xml:space="preserve"> PAGEREF _Toc34579051 \h </w:instrText>
+              <w:instrText xml:space="preserve"> PAGEREF _Toc35176709 \h </w:instrText>
             </w:r>
             <w:r>
               <w:rPr>
@@ -560,13 +407,12 @@
             <w:pStyle w:val="TOC2"/>
             <w:rPr>
               <w:rFonts w:asciiTheme="minorHAnsi" w:eastAsiaTheme="minorEastAsia" w:hAnsiTheme="minorHAnsi"/>
-              <w:color w:val="auto"/>
               <w:sz w:val="22"/>
               <w:szCs w:val="22"/>
-              <w:lang w:val="en-GB" w:eastAsia="en-GB"/>
+              <w:lang w:eastAsia="en-GB"/>
             </w:rPr>
           </w:pPr>
-          <w:hyperlink w:anchor="_Toc34579052" w:history="1">
+          <w:hyperlink w:anchor="_Toc35176710" w:history="1">
             <w:r>
               <w:rPr>
                 <w:rStyle w:val="Hyperlink"/>
@@ -576,10 +422,9 @@
             <w:r>
               <w:rPr>
                 <w:rFonts w:asciiTheme="minorHAnsi" w:eastAsiaTheme="minorEastAsia" w:hAnsiTheme="minorHAnsi"/>
-                <w:color w:val="auto"/>
                 <w:sz w:val="22"/>
                 <w:szCs w:val="22"/>
-                <w:lang w:val="en-GB" w:eastAsia="en-GB"/>
+                <w:lang w:eastAsia="en-GB"/>
               </w:rPr>
               <w:tab/>
             </w:r>
@@ -605,7 +450,7 @@
               <w:rPr>
                 <w:webHidden/>
               </w:rPr>
-              <w:instrText xml:space="preserve"> PAGEREF _Toc34579052 \h </w:instrText>
+              <w:instrText xml:space="preserve"> PAGEREF _Toc35176710 \h </w:instrText>
             </w:r>
             <w:r>
               <w:rPr>
@@ -637,13 +482,12 @@
             <w:pStyle w:val="TOC2"/>
             <w:rPr>
               <w:rFonts w:asciiTheme="minorHAnsi" w:eastAsiaTheme="minorEastAsia" w:hAnsiTheme="minorHAnsi"/>
-              <w:color w:val="auto"/>
               <w:sz w:val="22"/>
               <w:szCs w:val="22"/>
-              <w:lang w:val="en-GB" w:eastAsia="en-GB"/>
+              <w:lang w:eastAsia="en-GB"/>
             </w:rPr>
           </w:pPr>
-          <w:hyperlink w:anchor="_Toc34579053" w:history="1">
+          <w:hyperlink w:anchor="_Toc35176711" w:history="1">
             <w:r>
               <w:rPr>
                 <w:rStyle w:val="Hyperlink"/>
@@ -653,10 +497,9 @@
             <w:r>
               <w:rPr>
                 <w:rFonts w:asciiTheme="minorHAnsi" w:eastAsiaTheme="minorEastAsia" w:hAnsiTheme="minorHAnsi"/>
-                <w:color w:val="auto"/>
                 <w:sz w:val="22"/>
                 <w:szCs w:val="22"/>
-                <w:lang w:val="en-GB" w:eastAsia="en-GB"/>
+                <w:lang w:eastAsia="en-GB"/>
               </w:rPr>
               <w:tab/>
             </w:r>
@@ -682,7 +525,7 @@
               <w:rPr>
                 <w:webHidden/>
               </w:rPr>
-              <w:instrText xml:space="preserve"> PAGEREF _Toc34579053 \h </w:instrText>
+              <w:instrText xml:space="preserve"> PAGEREF _Toc35176711 \h </w:instrText>
             </w:r>
             <w:r>
               <w:rPr>
@@ -714,13 +557,12 @@
             <w:pStyle w:val="TOC2"/>
             <w:rPr>
               <w:rFonts w:asciiTheme="minorHAnsi" w:eastAsiaTheme="minorEastAsia" w:hAnsiTheme="minorHAnsi"/>
-              <w:color w:val="auto"/>
               <w:sz w:val="22"/>
               <w:szCs w:val="22"/>
-              <w:lang w:val="en-GB" w:eastAsia="en-GB"/>
+              <w:lang w:eastAsia="en-GB"/>
             </w:rPr>
           </w:pPr>
-          <w:hyperlink w:anchor="_Toc34579054" w:history="1">
+          <w:hyperlink w:anchor="_Toc35176712" w:history="1">
             <w:r>
               <w:rPr>
                 <w:rStyle w:val="Hyperlink"/>
@@ -730,10 +572,9 @@
             <w:r>
               <w:rPr>
                 <w:rFonts w:asciiTheme="minorHAnsi" w:eastAsiaTheme="minorEastAsia" w:hAnsiTheme="minorHAnsi"/>
-                <w:color w:val="auto"/>
                 <w:sz w:val="22"/>
                 <w:szCs w:val="22"/>
-                <w:lang w:val="en-GB" w:eastAsia="en-GB"/>
+                <w:lang w:eastAsia="en-GB"/>
               </w:rPr>
               <w:tab/>
             </w:r>
@@ -759,7 +600,7 @@
               <w:rPr>
                 <w:webHidden/>
               </w:rPr>
-              <w:instrText xml:space="preserve"> PAGEREF _Toc34579054 \h </w:instrText>
+              <w:instrText xml:space="preserve"> PAGEREF _Toc35176712 \h </w:instrText>
             </w:r>
             <w:r>
               <w:rPr>
@@ -791,13 +632,12 @@
             <w:pStyle w:val="TOC1"/>
             <w:rPr>
               <w:rFonts w:asciiTheme="minorHAnsi" w:eastAsiaTheme="minorEastAsia" w:hAnsiTheme="minorHAnsi"/>
-              <w:color w:val="auto"/>
               <w:sz w:val="22"/>
               <w:szCs w:val="22"/>
-              <w:lang w:val="en-GB" w:eastAsia="en-GB"/>
+              <w:lang w:eastAsia="en-GB"/>
             </w:rPr>
           </w:pPr>
-          <w:hyperlink w:anchor="_Toc34579055" w:history="1">
+          <w:hyperlink w:anchor="_Toc35176713" w:history="1">
             <w:r>
               <w:rPr>
                 <w:rStyle w:val="Hyperlink"/>
@@ -807,10 +647,9 @@
             <w:r>
               <w:rPr>
                 <w:rFonts w:asciiTheme="minorHAnsi" w:eastAsiaTheme="minorEastAsia" w:hAnsiTheme="minorHAnsi"/>
-                <w:color w:val="auto"/>
                 <w:sz w:val="22"/>
                 <w:szCs w:val="22"/>
-                <w:lang w:val="en-GB" w:eastAsia="en-GB"/>
+                <w:lang w:eastAsia="en-GB"/>
               </w:rPr>
               <w:tab/>
             </w:r>
@@ -836,7 +675,7 @@
               <w:rPr>
                 <w:webHidden/>
               </w:rPr>
-              <w:instrText xml:space="preserve"> PAGEREF _Toc34579055 \h </w:instrText>
+              <w:instrText xml:space="preserve"> PAGEREF _Toc35176713 \h </w:instrText>
             </w:r>
             <w:r>
               <w:rPr>
@@ -868,13 +707,12 @@
             <w:pStyle w:val="TOC2"/>
             <w:rPr>
               <w:rFonts w:asciiTheme="minorHAnsi" w:eastAsiaTheme="minorEastAsia" w:hAnsiTheme="minorHAnsi"/>
-              <w:color w:val="auto"/>
               <w:sz w:val="22"/>
               <w:szCs w:val="22"/>
-              <w:lang w:val="en-GB" w:eastAsia="en-GB"/>
+              <w:lang w:eastAsia="en-GB"/>
             </w:rPr>
           </w:pPr>
-          <w:hyperlink w:anchor="_Toc34579056" w:history="1">
+          <w:hyperlink w:anchor="_Toc35176714" w:history="1">
             <w:r>
               <w:rPr>
                 <w:rStyle w:val="Hyperlink"/>
@@ -884,10 +722,9 @@
             <w:r>
               <w:rPr>
                 <w:rFonts w:asciiTheme="minorHAnsi" w:eastAsiaTheme="minorEastAsia" w:hAnsiTheme="minorHAnsi"/>
-                <w:color w:val="auto"/>
                 <w:sz w:val="22"/>
                 <w:szCs w:val="22"/>
-                <w:lang w:val="en-GB" w:eastAsia="en-GB"/>
+                <w:lang w:eastAsia="en-GB"/>
               </w:rPr>
               <w:tab/>
             </w:r>
@@ -913,7 +750,7 @@
               <w:rPr>
                 <w:webHidden/>
               </w:rPr>
-              <w:instrText xml:space="preserve"> PAGEREF _Toc34579056 \h </w:instrText>
+              <w:instrText xml:space="preserve"> PAGEREF _Toc35176714 \h </w:instrText>
             </w:r>
             <w:r>
               <w:rPr>
@@ -945,13 +782,12 @@
             <w:pStyle w:val="TOC2"/>
             <w:rPr>
               <w:rFonts w:asciiTheme="minorHAnsi" w:eastAsiaTheme="minorEastAsia" w:hAnsiTheme="minorHAnsi"/>
-              <w:color w:val="auto"/>
               <w:sz w:val="22"/>
               <w:szCs w:val="22"/>
-              <w:lang w:val="en-GB" w:eastAsia="en-GB"/>
+              <w:lang w:eastAsia="en-GB"/>
             </w:rPr>
           </w:pPr>
-          <w:hyperlink w:anchor="_Toc34579057" w:history="1">
+          <w:hyperlink w:anchor="_Toc35176715" w:history="1">
             <w:r>
               <w:rPr>
                 <w:rStyle w:val="Hyperlink"/>
@@ -961,10 +797,9 @@
             <w:r>
               <w:rPr>
                 <w:rFonts w:asciiTheme="minorHAnsi" w:eastAsiaTheme="minorEastAsia" w:hAnsiTheme="minorHAnsi"/>
-                <w:color w:val="auto"/>
                 <w:sz w:val="22"/>
                 <w:szCs w:val="22"/>
-                <w:lang w:val="en-GB" w:eastAsia="en-GB"/>
+                <w:lang w:eastAsia="en-GB"/>
               </w:rPr>
               <w:tab/>
             </w:r>
@@ -990,7 +825,7 @@
               <w:rPr>
                 <w:webHidden/>
               </w:rPr>
-              <w:instrText xml:space="preserve"> PAGEREF _Toc34579057 \h </w:instrText>
+              <w:instrText xml:space="preserve"> PAGEREF _Toc35176715 \h </w:instrText>
             </w:r>
             <w:r>
               <w:rPr>
@@ -1022,12 +857,12 @@
             <w:pStyle w:val="TOC3"/>
             <w:rPr>
               <w:rFonts w:asciiTheme="minorHAnsi" w:eastAsiaTheme="minorEastAsia" w:hAnsiTheme="minorHAnsi"/>
-              <w:color w:val="auto"/>
               <w:sz w:val="22"/>
-              <w:lang w:val="en-GB" w:eastAsia="en-GB"/>
+              <w:szCs w:val="22"/>
+              <w:lang w:eastAsia="en-GB"/>
             </w:rPr>
           </w:pPr>
-          <w:hyperlink w:anchor="_Toc34579058" w:history="1">
+          <w:hyperlink w:anchor="_Toc35176716" w:history="1">
             <w:r>
               <w:rPr>
                 <w:rStyle w:val="Hyperlink"/>
@@ -1037,9 +872,9 @@
             <w:r>
               <w:rPr>
                 <w:rFonts w:asciiTheme="minorHAnsi" w:eastAsiaTheme="minorEastAsia" w:hAnsiTheme="minorHAnsi"/>
-                <w:color w:val="auto"/>
                 <w:sz w:val="22"/>
-                <w:lang w:val="en-GB" w:eastAsia="en-GB"/>
+                <w:szCs w:val="22"/>
+                <w:lang w:eastAsia="en-GB"/>
               </w:rPr>
               <w:tab/>
             </w:r>
@@ -1065,7 +900,7 @@
               <w:rPr>
                 <w:webHidden/>
               </w:rPr>
-              <w:instrText xml:space="preserve"> PAGEREF _Toc34579058 \h </w:instrText>
+              <w:instrText xml:space="preserve"> PAGEREF _Toc35176716 \h </w:instrText>
             </w:r>
             <w:r>
               <w:rPr>
@@ -1097,12 +932,12 @@
             <w:pStyle w:val="TOC3"/>
             <w:rPr>
               <w:rFonts w:asciiTheme="minorHAnsi" w:eastAsiaTheme="minorEastAsia" w:hAnsiTheme="minorHAnsi"/>
-              <w:color w:val="auto"/>
               <w:sz w:val="22"/>
-              <w:lang w:val="en-GB" w:eastAsia="en-GB"/>
+              <w:szCs w:val="22"/>
+              <w:lang w:eastAsia="en-GB"/>
             </w:rPr>
           </w:pPr>
-          <w:hyperlink w:anchor="_Toc34579059" w:history="1">
+          <w:hyperlink w:anchor="_Toc35176717" w:history="1">
             <w:r>
               <w:rPr>
                 <w:rStyle w:val="Hyperlink"/>
@@ -1112,9 +947,9 @@
             <w:r>
               <w:rPr>
                 <w:rFonts w:asciiTheme="minorHAnsi" w:eastAsiaTheme="minorEastAsia" w:hAnsiTheme="minorHAnsi"/>
-                <w:color w:val="auto"/>
                 <w:sz w:val="22"/>
-                <w:lang w:val="en-GB" w:eastAsia="en-GB"/>
+                <w:szCs w:val="22"/>
+                <w:lang w:eastAsia="en-GB"/>
               </w:rPr>
               <w:tab/>
             </w:r>
@@ -1140,7 +975,7 @@
               <w:rPr>
                 <w:webHidden/>
               </w:rPr>
-              <w:instrText xml:space="preserve"> PAGEREF _Toc34579059 \h </w:instrText>
+              <w:instrText xml:space="preserve"> PAGEREF _Toc35176717 \h </w:instrText>
             </w:r>
             <w:r>
               <w:rPr>
@@ -1172,12 +1007,12 @@
             <w:pStyle w:val="TOC3"/>
             <w:rPr>
               <w:rFonts w:asciiTheme="minorHAnsi" w:eastAsiaTheme="minorEastAsia" w:hAnsiTheme="minorHAnsi"/>
-              <w:color w:val="auto"/>
               <w:sz w:val="22"/>
-              <w:lang w:val="en-GB" w:eastAsia="en-GB"/>
+              <w:szCs w:val="22"/>
+              <w:lang w:eastAsia="en-GB"/>
             </w:rPr>
           </w:pPr>
-          <w:hyperlink w:anchor="_Toc34579060" w:history="1">
+          <w:hyperlink w:anchor="_Toc35176718" w:history="1">
             <w:r>
               <w:rPr>
                 <w:rStyle w:val="Hyperlink"/>
@@ -1187,9 +1022,9 @@
             <w:r>
               <w:rPr>
                 <w:rFonts w:asciiTheme="minorHAnsi" w:eastAsiaTheme="minorEastAsia" w:hAnsiTheme="minorHAnsi"/>
-                <w:color w:val="auto"/>
                 <w:sz w:val="22"/>
-                <w:lang w:val="en-GB" w:eastAsia="en-GB"/>
+                <w:szCs w:val="22"/>
+                <w:lang w:eastAsia="en-GB"/>
               </w:rPr>
               <w:tab/>
             </w:r>
@@ -1197,7 +1032,7 @@
               <w:rPr>
                 <w:rStyle w:val="Hyperlink"/>
               </w:rPr>
-              <w:t>Korisnik nije uneo traženi podatak</w:t>
+              <w:t>Korisnik se uspešno prijavljuje na sistem</w:t>
             </w:r>
             <w:r>
               <w:rPr>
@@ -1215,7 +1050,7 @@
               <w:rPr>
                 <w:webHidden/>
               </w:rPr>
-              <w:instrText xml:space="preserve"> PAGEREF _Toc34579060 \h </w:instrText>
+              <w:instrText xml:space="preserve"> PAGEREF _Toc35176718 \h </w:instrText>
             </w:r>
             <w:r>
               <w:rPr>
@@ -1247,12 +1082,12 @@
             <w:pStyle w:val="TOC3"/>
             <w:rPr>
               <w:rFonts w:asciiTheme="minorHAnsi" w:eastAsiaTheme="minorEastAsia" w:hAnsiTheme="minorHAnsi"/>
-              <w:color w:val="auto"/>
               <w:sz w:val="22"/>
-              <w:lang w:val="en-GB" w:eastAsia="en-GB"/>
+              <w:szCs w:val="22"/>
+              <w:lang w:eastAsia="en-GB"/>
             </w:rPr>
           </w:pPr>
-          <w:hyperlink w:anchor="_Toc34579061" w:history="1">
+          <w:hyperlink w:anchor="_Toc35176719" w:history="1">
             <w:r>
               <w:rPr>
                 <w:rStyle w:val="Hyperlink"/>
@@ -1262,9 +1097,9 @@
             <w:r>
               <w:rPr>
                 <w:rFonts w:asciiTheme="minorHAnsi" w:eastAsiaTheme="minorEastAsia" w:hAnsiTheme="minorHAnsi"/>
-                <w:color w:val="auto"/>
                 <w:sz w:val="22"/>
-                <w:lang w:val="en-GB" w:eastAsia="en-GB"/>
+                <w:szCs w:val="22"/>
+                <w:lang w:eastAsia="en-GB"/>
               </w:rPr>
               <w:tab/>
             </w:r>
@@ -1272,7 +1107,7 @@
               <w:rPr>
                 <w:rStyle w:val="Hyperlink"/>
               </w:rPr>
-              <w:t>Korisnik je uneo pogrešan podatak</w:t>
+              <w:t>Korisnik interaguje sa sistemom</w:t>
             </w:r>
             <w:r>
               <w:rPr>
@@ -1290,7 +1125,7 @@
               <w:rPr>
                 <w:webHidden/>
               </w:rPr>
-              <w:instrText xml:space="preserve"> PAGEREF _Toc34579061 \h </w:instrText>
+              <w:instrText xml:space="preserve"> PAGEREF _Toc35176719 \h </w:instrText>
             </w:r>
             <w:r>
               <w:rPr>
@@ -1307,7 +1142,7 @@
               <w:rPr>
                 <w:webHidden/>
               </w:rPr>
-              <w:t>4</w:t>
+              <w:t>5</w:t>
             </w:r>
             <w:r>
               <w:rPr>
@@ -1322,12 +1157,12 @@
             <w:pStyle w:val="TOC3"/>
             <w:rPr>
               <w:rFonts w:asciiTheme="minorHAnsi" w:eastAsiaTheme="minorEastAsia" w:hAnsiTheme="minorHAnsi"/>
-              <w:color w:val="auto"/>
               <w:sz w:val="22"/>
-              <w:lang w:val="en-GB" w:eastAsia="en-GB"/>
+              <w:szCs w:val="22"/>
+              <w:lang w:eastAsia="en-GB"/>
             </w:rPr>
           </w:pPr>
-          <w:hyperlink w:anchor="_Toc34579062" w:history="1">
+          <w:hyperlink w:anchor="_Toc35176720" w:history="1">
             <w:r>
               <w:rPr>
                 <w:rStyle w:val="Hyperlink"/>
@@ -1337,9 +1172,9 @@
             <w:r>
               <w:rPr>
                 <w:rFonts w:asciiTheme="minorHAnsi" w:eastAsiaTheme="minorEastAsia" w:hAnsiTheme="minorHAnsi"/>
-                <w:color w:val="auto"/>
                 <w:sz w:val="22"/>
-                <w:lang w:val="en-GB" w:eastAsia="en-GB"/>
+                <w:szCs w:val="22"/>
+                <w:lang w:eastAsia="en-GB"/>
               </w:rPr>
               <w:tab/>
             </w:r>
@@ -1347,7 +1182,7 @@
               <w:rPr>
                 <w:rStyle w:val="Hyperlink"/>
               </w:rPr>
-              <w:t>Korisnik se uspešno prijavljuje na sistem</w:t>
+              <w:t>Korisnik želi da se odjavi sa sistema</w:t>
             </w:r>
             <w:r>
               <w:rPr>
@@ -1365,82 +1200,7 @@
               <w:rPr>
                 <w:webHidden/>
               </w:rPr>
-              <w:instrText xml:space="preserve"> PAGEREF _Toc34579062 \h </w:instrText>
-            </w:r>
-            <w:r>
-              <w:rPr>
-                <w:webHidden/>
-              </w:rPr>
-            </w:r>
-            <w:r>
-              <w:rPr>
-                <w:webHidden/>
-              </w:rPr>
-              <w:fldChar w:fldCharType="separate"/>
-            </w:r>
-            <w:r>
-              <w:rPr>
-                <w:webHidden/>
-              </w:rPr>
-              <w:t>5</w:t>
-            </w:r>
-            <w:r>
-              <w:rPr>
-                <w:webHidden/>
-              </w:rPr>
-              <w:fldChar w:fldCharType="end"/>
-            </w:r>
-          </w:hyperlink>
-        </w:p>
-        <w:p>
-          <w:pPr>
-            <w:pStyle w:val="TOC3"/>
-            <w:rPr>
-              <w:rFonts w:asciiTheme="minorHAnsi" w:eastAsiaTheme="minorEastAsia" w:hAnsiTheme="minorHAnsi"/>
-              <w:color w:val="auto"/>
-              <w:sz w:val="22"/>
-              <w:lang w:val="en-GB" w:eastAsia="en-GB"/>
-            </w:rPr>
-          </w:pPr>
-          <w:hyperlink w:anchor="_Toc34579063" w:history="1">
-            <w:r>
-              <w:rPr>
-                <w:rStyle w:val="Hyperlink"/>
-              </w:rPr>
-              <w:t>6</w:t>
-            </w:r>
-            <w:r>
-              <w:rPr>
-                <w:rFonts w:asciiTheme="minorHAnsi" w:eastAsiaTheme="minorEastAsia" w:hAnsiTheme="minorHAnsi"/>
-                <w:color w:val="auto"/>
-                <w:sz w:val="22"/>
-                <w:lang w:val="en-GB" w:eastAsia="en-GB"/>
-              </w:rPr>
-              <w:tab/>
-            </w:r>
-            <w:r>
-              <w:rPr>
-                <w:rStyle w:val="Hyperlink"/>
-              </w:rPr>
-              <w:t>Korisnik želi da se odjavi sa sistema</w:t>
-            </w:r>
-            <w:r>
-              <w:rPr>
-                <w:webHidden/>
-              </w:rPr>
-              <w:tab/>
-            </w:r>
-            <w:r>
-              <w:rPr>
-                <w:webHidden/>
-              </w:rPr>
-              <w:fldChar w:fldCharType="begin"/>
-            </w:r>
-            <w:r>
-              <w:rPr>
-                <w:webHidden/>
-              </w:rPr>
-              <w:instrText xml:space="preserve"> PAGEREF _Toc34579063 \h </w:instrText>
+              <w:instrText xml:space="preserve"> PAGEREF _Toc35176720 \h </w:instrText>
             </w:r>
             <w:r>
               <w:rPr>
@@ -1472,13 +1232,12 @@
             <w:pStyle w:val="TOC2"/>
             <w:rPr>
               <w:rFonts w:asciiTheme="minorHAnsi" w:eastAsiaTheme="minorEastAsia" w:hAnsiTheme="minorHAnsi"/>
-              <w:color w:val="auto"/>
               <w:sz w:val="22"/>
               <w:szCs w:val="22"/>
-              <w:lang w:val="en-GB" w:eastAsia="en-GB"/>
+              <w:lang w:eastAsia="en-GB"/>
             </w:rPr>
           </w:pPr>
-          <w:hyperlink w:anchor="_Toc34579064" w:history="1">
+          <w:hyperlink w:anchor="_Toc35176721" w:history="1">
             <w:r>
               <w:rPr>
                 <w:rStyle w:val="Hyperlink"/>
@@ -1488,10 +1247,9 @@
             <w:r>
               <w:rPr>
                 <w:rFonts w:asciiTheme="minorHAnsi" w:eastAsiaTheme="minorEastAsia" w:hAnsiTheme="minorHAnsi"/>
-                <w:color w:val="auto"/>
                 <w:sz w:val="22"/>
                 <w:szCs w:val="22"/>
-                <w:lang w:val="en-GB" w:eastAsia="en-GB"/>
+                <w:lang w:eastAsia="en-GB"/>
               </w:rPr>
               <w:tab/>
             </w:r>
@@ -1517,7 +1275,7 @@
               <w:rPr>
                 <w:webHidden/>
               </w:rPr>
-              <w:instrText xml:space="preserve"> PAGEREF _Toc34579064 \h </w:instrText>
+              <w:instrText xml:space="preserve"> PAGEREF _Toc35176721 \h </w:instrText>
             </w:r>
             <w:r>
               <w:rPr>
@@ -1549,13 +1307,12 @@
             <w:pStyle w:val="TOC2"/>
             <w:rPr>
               <w:rFonts w:asciiTheme="minorHAnsi" w:eastAsiaTheme="minorEastAsia" w:hAnsiTheme="minorHAnsi"/>
-              <w:color w:val="auto"/>
               <w:sz w:val="22"/>
               <w:szCs w:val="22"/>
-              <w:lang w:val="en-GB" w:eastAsia="en-GB"/>
+              <w:lang w:eastAsia="en-GB"/>
             </w:rPr>
           </w:pPr>
-          <w:hyperlink w:anchor="_Toc34579065" w:history="1">
+          <w:hyperlink w:anchor="_Toc35176722" w:history="1">
             <w:r>
               <w:rPr>
                 <w:rStyle w:val="Hyperlink"/>
@@ -1565,10 +1322,9 @@
             <w:r>
               <w:rPr>
                 <w:rFonts w:asciiTheme="minorHAnsi" w:eastAsiaTheme="minorEastAsia" w:hAnsiTheme="minorHAnsi"/>
-                <w:color w:val="auto"/>
                 <w:sz w:val="22"/>
                 <w:szCs w:val="22"/>
-                <w:lang w:val="en-GB" w:eastAsia="en-GB"/>
+                <w:lang w:eastAsia="en-GB"/>
               </w:rPr>
               <w:tab/>
             </w:r>
@@ -1594,7 +1350,7 @@
               <w:rPr>
                 <w:webHidden/>
               </w:rPr>
-              <w:instrText xml:space="preserve"> PAGEREF _Toc34579065 \h </w:instrText>
+              <w:instrText xml:space="preserve"> PAGEREF _Toc35176722 \h </w:instrText>
             </w:r>
             <w:r>
               <w:rPr>
@@ -1626,13 +1382,12 @@
             <w:pStyle w:val="TOC2"/>
             <w:rPr>
               <w:rFonts w:asciiTheme="minorHAnsi" w:eastAsiaTheme="minorEastAsia" w:hAnsiTheme="minorHAnsi"/>
-              <w:color w:val="auto"/>
               <w:sz w:val="22"/>
               <w:szCs w:val="22"/>
-              <w:lang w:val="en-GB" w:eastAsia="en-GB"/>
+              <w:lang w:eastAsia="en-GB"/>
             </w:rPr>
           </w:pPr>
-          <w:hyperlink w:anchor="_Toc34579066" w:history="1">
+          <w:hyperlink w:anchor="_Toc35176723" w:history="1">
             <w:r>
               <w:rPr>
                 <w:rStyle w:val="Hyperlink"/>
@@ -1642,10 +1397,9 @@
             <w:r>
               <w:rPr>
                 <w:rFonts w:asciiTheme="minorHAnsi" w:eastAsiaTheme="minorEastAsia" w:hAnsiTheme="minorHAnsi"/>
-                <w:color w:val="auto"/>
                 <w:sz w:val="22"/>
                 <w:szCs w:val="22"/>
-                <w:lang w:val="en-GB" w:eastAsia="en-GB"/>
+                <w:lang w:eastAsia="en-GB"/>
               </w:rPr>
               <w:tab/>
             </w:r>
@@ -1671,7 +1425,7 @@
               <w:rPr>
                 <w:webHidden/>
               </w:rPr>
-              <w:instrText xml:space="preserve"> PAGEREF _Toc34579066 \h </w:instrText>
+              <w:instrText xml:space="preserve"> PAGEREF _Toc35176723 \h </w:instrText>
             </w:r>
             <w:r>
               <w:rPr>
@@ -1701,11 +1455,8 @@
         <w:p>
           <w:pPr>
             <w:pStyle w:val="TOC1"/>
-            <w:rPr>
-              <w:lang w:val="sr-Latn-RS"/>
-            </w:rPr>
           </w:pPr>
-          <w:hyperlink w:anchor="_Toc34579067" w:history="1">
+          <w:hyperlink w:anchor="_Toc35176724" w:history="1">
             <w:r>
               <w:rPr>
                 <w:rStyle w:val="Hyperlink"/>
@@ -1715,10 +1466,9 @@
             <w:r>
               <w:rPr>
                 <w:rFonts w:asciiTheme="minorHAnsi" w:eastAsiaTheme="minorEastAsia" w:hAnsiTheme="minorHAnsi"/>
-                <w:color w:val="auto"/>
                 <w:sz w:val="22"/>
                 <w:szCs w:val="22"/>
-                <w:lang w:val="en-GB" w:eastAsia="en-GB"/>
+                <w:lang w:eastAsia="en-GB"/>
               </w:rPr>
               <w:tab/>
             </w:r>
@@ -1744,7 +1494,7 @@
               <w:rPr>
                 <w:webHidden/>
               </w:rPr>
-              <w:instrText xml:space="preserve"> PAGEREF _Toc34579067 \h </w:instrText>
+              <w:instrText xml:space="preserve"> PAGEREF _Toc35176724 \h </w:instrText>
             </w:r>
             <w:r>
               <w:rPr>
@@ -1774,7 +1524,6 @@
             <w:rPr>
               <w:b/>
               <w:bCs/>
-              <w:lang w:val="sr-Latn-RS"/>
             </w:rPr>
             <w:fldChar w:fldCharType="end"/>
           </w:r>
@@ -1785,13 +1534,11 @@
       <w:pPr>
         <w:rPr>
           <w:w w:val="99"/>
-          <w:lang w:val="sr-Latn-RS"/>
         </w:rPr>
       </w:pPr>
       <w:r>
         <w:rPr>
           <w:w w:val="99"/>
-          <w:lang w:val="sr-Latn-RS"/>
         </w:rPr>
         <w:br w:type="page"/>
       </w:r>
@@ -1801,7 +1548,7 @@
         <w:pStyle w:val="Heading1"/>
       </w:pPr>
       <w:bookmarkStart w:id="1" w:name="_Toc34304103"/>
-      <w:bookmarkStart w:id="2" w:name="_Toc34579050"/>
+      <w:bookmarkStart w:id="2" w:name="_Toc35176708"/>
       <w:r>
         <w:lastRenderedPageBreak/>
         <w:t>Uvod</w:t>
@@ -1814,7 +1561,7 @@
         <w:pStyle w:val="Heading2"/>
       </w:pPr>
       <w:bookmarkStart w:id="3" w:name="_Toc34304104"/>
-      <w:bookmarkStart w:id="4" w:name="_Toc34579051"/>
+      <w:bookmarkStart w:id="4" w:name="_Toc35176709"/>
       <w:r>
         <w:t>Rezime</w:t>
       </w:r>
@@ -1822,7 +1569,93 @@
       <w:bookmarkEnd w:id="4"/>
     </w:p>
     <w:p>
-      <w:pPr>
+      <w:r>
+        <w:t xml:space="preserve">Definisanje scenarija upotrebe </w:t>
+      </w:r>
+      <w:r>
+        <w:t xml:space="preserve">prijave </w:t>
+      </w:r>
+      <w:r>
+        <w:t>i odjave korisnika sa sistema</w:t>
+      </w:r>
+      <w:r>
+        <w:t>.</w:t>
+      </w:r>
+    </w:p>
+    <w:p>
+      <w:pPr>
+        <w:pStyle w:val="Heading2"/>
+      </w:pPr>
+      <w:bookmarkStart w:id="5" w:name="_Toc34304105"/>
+      <w:bookmarkStart w:id="6" w:name="_Toc35176710"/>
+      <w:r>
+        <w:t>Namena dokumenta i ciljne</w:t>
+      </w:r>
+      <w:r>
+        <w:t xml:space="preserve"> </w:t>
+      </w:r>
+      <w:r>
+        <w:t>grupe</w:t>
+      </w:r>
+      <w:bookmarkEnd w:id="5"/>
+      <w:bookmarkEnd w:id="6"/>
+    </w:p>
+    <w:p>
+      <w:r>
+        <w:t xml:space="preserve">Dokument će koristiti svi članovi projektnog tima u </w:t>
+      </w:r>
+      <w:r>
+        <w:t xml:space="preserve">toku </w:t>
+      </w:r>
+      <w:r>
+        <w:t>razvoj</w:t>
+      </w:r>
+      <w:r>
+        <w:t xml:space="preserve">a, validacije i testiranja </w:t>
+      </w:r>
+      <w:r>
+        <w:t>projekt</w:t>
+      </w:r>
+      <w:r>
+        <w:t>a, a</w:t>
+      </w:r>
+      <w:r>
+        <w:t xml:space="preserve"> može se koristiti i pri</w:t>
+      </w:r>
+      <w:r>
+        <w:t>likom</w:t>
+      </w:r>
+      <w:r>
+        <w:t xml:space="preserve"> pisanj</w:t>
+      </w:r>
+      <w:r>
+        <w:t>a</w:t>
+      </w:r>
+      <w:r>
+        <w:t xml:space="preserve"> </w:t>
+      </w:r>
+      <w:r>
+        <w:t>projektne dokumentacije</w:t>
+      </w:r>
+      <w:r>
+        <w:t>.</w:t>
+      </w:r>
+    </w:p>
+    <w:p>
+      <w:pPr>
+        <w:pStyle w:val="Heading2"/>
+      </w:pPr>
+      <w:bookmarkStart w:id="7" w:name="_Toc34304106"/>
+      <w:bookmarkStart w:id="8" w:name="_Toc35176711"/>
+      <w:r>
+        <w:t>Reference</w:t>
+      </w:r>
+      <w:bookmarkEnd w:id="7"/>
+      <w:bookmarkEnd w:id="8"/>
+    </w:p>
+    <w:p>
+      <w:pPr>
+        <w:pStyle w:val="Bibliography"/>
         <w:rPr>
           <w:lang w:val="sr-Latn-RS"/>
         </w:rPr>
@@ -1831,13 +1664,7 @@
         <w:rPr>
           <w:lang w:val="sr-Latn-RS"/>
         </w:rPr>
-        <w:t xml:space="preserve">Definisanje scenarija upotrebe </w:t>
-      </w:r>
-      <w:r>
-        <w:rPr>
-          <w:lang w:val="sr-Latn-RS"/>
-        </w:rPr>
-        <w:t>prijave i odjave</w:t>
+        <w:t>Projektni</w:t>
       </w:r>
       <w:r>
         <w:rPr>
@@ -1849,7 +1676,21 @@
         <w:rPr>
           <w:lang w:val="sr-Latn-RS"/>
         </w:rPr>
-        <w:t>korisnika</w:t>
+        <w:t>zadatak</w:t>
+      </w:r>
+    </w:p>
+    <w:p>
+      <w:pPr>
+        <w:pStyle w:val="Bibliography"/>
+        <w:rPr>
+          <w:lang w:val="sr-Latn-RS"/>
+        </w:rPr>
+      </w:pPr>
+      <w:r>
+        <w:rPr>
+          <w:lang w:val="sr-Latn-RS"/>
+        </w:rPr>
+        <w:t>Uputstvo za pisanje specifikacije scenarija upotrebe</w:t>
       </w:r>
       <w:r>
         <w:rPr>
@@ -1861,122 +1702,21 @@
         <w:rPr>
           <w:lang w:val="sr-Latn-RS"/>
         </w:rPr>
-        <w:t>sa</w:t>
-      </w:r>
-      <w:r>
+        <w:t>funkcionalnosti</w:t>
+      </w:r>
+    </w:p>
+    <w:p>
+      <w:pPr>
+        <w:pStyle w:val="Bibliography"/>
         <w:rPr>
           <w:lang w:val="sr-Latn-RS"/>
         </w:rPr>
-        <w:t xml:space="preserve"> ke</w:t>
-      </w:r>
+      </w:pPr>
       <w:r>
         <w:rPr>
           <w:lang w:val="sr-Latn-RS"/>
         </w:rPr>
-        <w:t>t</w:t>
-      </w:r>
-      <w:r>
-        <w:rPr>
-          <w:lang w:val="sr-Latn-RS"/>
-        </w:rPr>
-        <w:t>ering servis</w:t>
-      </w:r>
-      <w:r>
-        <w:rPr>
-          <w:lang w:val="sr-Latn-RS"/>
-        </w:rPr>
-        <w:t>a</w:t>
-      </w:r>
-      <w:r>
-        <w:rPr>
-          <w:lang w:val="sr-Latn-RS"/>
-        </w:rPr>
-        <w:t xml:space="preserve"> „Slatki zalogaj“.</w:t>
-      </w:r>
-    </w:p>
-    <w:p>
-      <w:pPr>
-        <w:pStyle w:val="Heading2"/>
-      </w:pPr>
-      <w:bookmarkStart w:id="5" w:name="_Toc34304105"/>
-      <w:bookmarkStart w:id="6" w:name="_Toc34579052"/>
-      <w:r>
-        <w:t>Namena dokumenta i ciljne</w:t>
-      </w:r>
-      <w:r>
-        <w:t xml:space="preserve"> </w:t>
-      </w:r>
-      <w:r>
-        <w:t>grupe</w:t>
-      </w:r>
-      <w:bookmarkEnd w:id="5"/>
-      <w:bookmarkEnd w:id="6"/>
-    </w:p>
-    <w:p>
-      <w:pPr>
-        <w:rPr>
-          <w:lang w:val="sr-Latn-RS"/>
-        </w:rPr>
-      </w:pPr>
-      <w:r>
-        <w:rPr>
-          <w:lang w:val="sr-Latn-RS"/>
-        </w:rPr>
-        <w:t xml:space="preserve">Dokument će koristiti svi članovi projektnog tima u </w:t>
-      </w:r>
-      <w:r>
-        <w:rPr>
-          <w:lang w:val="sr-Latn-RS"/>
-        </w:rPr>
-        <w:t xml:space="preserve">toku </w:t>
-      </w:r>
-      <w:r>
-        <w:rPr>
-          <w:lang w:val="sr-Latn-RS"/>
-        </w:rPr>
-        <w:t>razvoj</w:t>
-      </w:r>
-      <w:r>
-        <w:rPr>
-          <w:lang w:val="sr-Latn-RS"/>
-        </w:rPr>
-        <w:t xml:space="preserve">a, validacije i testiranja </w:t>
-      </w:r>
-      <w:r>
-        <w:rPr>
-          <w:lang w:val="sr-Latn-RS"/>
-        </w:rPr>
-        <w:t>projekt</w:t>
-      </w:r>
-      <w:r>
-        <w:rPr>
-          <w:lang w:val="sr-Latn-RS"/>
-        </w:rPr>
-        <w:t>a, a</w:t>
-      </w:r>
-      <w:r>
-        <w:rPr>
-          <w:lang w:val="sr-Latn-RS"/>
-        </w:rPr>
-        <w:t xml:space="preserve"> može se koristiti i pri</w:t>
-      </w:r>
-      <w:r>
-        <w:rPr>
-          <w:lang w:val="sr-Latn-RS"/>
-        </w:rPr>
-        <w:t>likom</w:t>
-      </w:r>
-      <w:r>
-        <w:rPr>
-          <w:lang w:val="sr-Latn-RS"/>
-        </w:rPr>
-        <w:t xml:space="preserve"> pisanj</w:t>
-      </w:r>
-      <w:r>
-        <w:rPr>
-          <w:lang w:val="sr-Latn-RS"/>
-        </w:rPr>
-        <w:t>a</w:t>
+        <w:t>Guidelines – Use Case, Rational Unified Process</w:t>
       </w:r>
       <w:r>
         <w:rPr>
@@ -1988,89 +1728,41 @@
         <w:rPr>
           <w:lang w:val="sr-Latn-RS"/>
         </w:rPr>
-        <w:t>projektne dokumentacije</w:t>
-      </w:r>
-      <w:r>
+        <w:t>2000</w:t>
+      </w:r>
+    </w:p>
+    <w:p>
+      <w:pPr>
+        <w:pStyle w:val="Bibliography"/>
         <w:rPr>
           <w:lang w:val="sr-Latn-RS"/>
         </w:rPr>
-        <w:t>.</w:t>
+      </w:pPr>
+      <w:r>
+        <w:rPr>
+          <w:lang w:val="sr-Latn-RS"/>
+        </w:rPr>
+        <w:t>Guidelines – Use Case Storyboard, Rational Unified Process</w:t>
+      </w:r>
+      <w:r>
+        <w:rPr>
+          <w:lang w:val="sr-Latn-RS"/>
+        </w:rPr>
+        <w:t xml:space="preserve"> </w:t>
+      </w:r>
+      <w:r>
+        <w:rPr>
+          <w:lang w:val="sr-Latn-RS"/>
+        </w:rPr>
+        <w:t>2000</w:t>
       </w:r>
     </w:p>
     <w:p>
       <w:pPr>
         <w:pStyle w:val="Heading2"/>
       </w:pPr>
-      <w:bookmarkStart w:id="7" w:name="_Toc34304106"/>
-      <w:bookmarkStart w:id="8" w:name="_Toc34579053"/>
-      <w:r>
-        <w:t>Reference</w:t>
-      </w:r>
-      <w:bookmarkEnd w:id="7"/>
-      <w:bookmarkEnd w:id="8"/>
-    </w:p>
-    <w:p>
-      <w:pPr>
-        <w:pStyle w:val="Bibliography"/>
-      </w:pPr>
-      <w:r>
-        <w:t>Projektni</w:t>
-      </w:r>
-      <w:r>
-        <w:t xml:space="preserve"> </w:t>
-      </w:r>
-      <w:r>
-        <w:t>zadatak</w:t>
-      </w:r>
-    </w:p>
-    <w:p>
-      <w:pPr>
-        <w:pStyle w:val="Bibliography"/>
-      </w:pPr>
-      <w:r>
-        <w:t>Uputstvo za pisanje specifikacije scenarija upotrebe</w:t>
-      </w:r>
-      <w:r>
-        <w:t xml:space="preserve"> </w:t>
-      </w:r>
-      <w:r>
-        <w:t>funkcionalnosti</w:t>
-      </w:r>
-    </w:p>
-    <w:p>
-      <w:pPr>
-        <w:pStyle w:val="Bibliography"/>
-      </w:pPr>
-      <w:r>
-        <w:t>Guidelines – Use Case, Rational Unified Process</w:t>
-      </w:r>
-      <w:r>
-        <w:t xml:space="preserve"> </w:t>
-      </w:r>
-      <w:r>
-        <w:t>2000</w:t>
-      </w:r>
-    </w:p>
-    <w:p>
-      <w:pPr>
-        <w:pStyle w:val="Bibliography"/>
-      </w:pPr>
-      <w:r>
-        <w:t>Guidelines – Use Case Storyboard, Rational Unified Process</w:t>
-      </w:r>
-      <w:r>
-        <w:t xml:space="preserve"> </w:t>
-      </w:r>
-      <w:r>
-        <w:t>2000</w:t>
-      </w:r>
-    </w:p>
-    <w:p>
-      <w:pPr>
-        <w:pStyle w:val="Heading2"/>
-      </w:pPr>
       <w:bookmarkStart w:id="9" w:name="_Toc34304107"/>
-      <w:bookmarkStart w:id="10" w:name="_Toc34579054"/>
+      <w:bookmarkStart w:id="10" w:name="_Toc35176712"/>
       <w:r>
         <w:t>Otvorena</w:t>
       </w:r>
@@ -2109,14 +1801,12 @@
               <w:rPr>
                 <w:b w:val="0"/>
                 <w:bCs w:val="0"/>
-                <w:lang w:val="sr-Latn-RS"/>
               </w:rPr>
             </w:pPr>
             <w:r>
               <w:rPr>
                 <w:b w:val="0"/>
                 <w:bCs w:val="0"/>
-                <w:lang w:val="sr-Latn-RS"/>
               </w:rPr>
               <w:t>Pitanje</w:t>
             </w:r>
@@ -2133,14 +1823,12 @@
               <w:rPr>
                 <w:b w:val="0"/>
                 <w:bCs w:val="0"/>
-                <w:lang w:val="sr-Latn-RS"/>
               </w:rPr>
             </w:pPr>
             <w:r>
               <w:rPr>
                 <w:b w:val="0"/>
                 <w:bCs w:val="0"/>
-                <w:lang w:val="sr-Latn-RS"/>
               </w:rPr>
               <w:t>Rešenje</w:t>
             </w:r>
@@ -2160,7 +1848,80 @@
                 <w:bCs w:val="0"/>
                 <w:sz w:val="16"/>
                 <w:szCs w:val="16"/>
-                <w:lang w:val="sr-Latn-RS"/>
+              </w:rPr>
+            </w:pPr>
+            <w:r>
+              <w:rPr>
+                <w:b w:val="0"/>
+                <w:bCs w:val="0"/>
+                <w:sz w:val="16"/>
+                <w:szCs w:val="16"/>
+              </w:rPr>
+              <w:t xml:space="preserve">Da li </w:t>
+            </w:r>
+            <w:r>
+              <w:rPr>
+                <w:b w:val="0"/>
+                <w:bCs w:val="0"/>
+                <w:sz w:val="16"/>
+                <w:szCs w:val="16"/>
+              </w:rPr>
+              <w:t xml:space="preserve">se pamti da se korisnik ulogovao </w:t>
+            </w:r>
+            <w:r>
+              <w:rPr>
+                <w:b w:val="0"/>
+                <w:bCs w:val="0"/>
+                <w:sz w:val="16"/>
+                <w:szCs w:val="16"/>
+              </w:rPr>
+              <w:t xml:space="preserve">na serverskoj strani (SOAP), ili na klijentskoj </w:t>
+            </w:r>
+            <w:r>
+              <w:rPr>
+                <w:b w:val="0"/>
+                <w:bCs w:val="0"/>
+                <w:sz w:val="16"/>
+                <w:szCs w:val="16"/>
+              </w:rPr>
+              <w:t xml:space="preserve">strani </w:t>
+            </w:r>
+            <w:r>
+              <w:rPr>
+                <w:b w:val="0"/>
+                <w:bCs w:val="0"/>
+                <w:sz w:val="16"/>
+                <w:szCs w:val="16"/>
+              </w:rPr>
+              <w:t>(REST)?</w:t>
+            </w:r>
+          </w:p>
+        </w:tc>
+        <w:tc>
+          <w:tcPr>
+            <w:tcW w:w="4562" w:type="dxa"/>
+            <w:vAlign w:val="center"/>
+          </w:tcPr>
+          <w:p>
+            <w:pPr>
+              <w:cnfStyle w:val="000000000000" w:firstRow="0" w:lastRow="0" w:firstColumn="0" w:lastColumn="0" w:oddVBand="0" w:evenVBand="0" w:oddHBand="0" w:evenHBand="0" w:firstRowFirstColumn="0" w:firstRowLastColumn="0" w:lastRowFirstColumn="0" w:lastRowLastColumn="0"/>
+            </w:pPr>
+          </w:p>
+        </w:tc>
+      </w:tr>
+      <w:tr>
+        <w:tc>
+          <w:tcPr>
+            <w:cnfStyle w:val="001000000000" w:firstRow="0" w:lastRow="0" w:firstColumn="1" w:lastColumn="0" w:oddVBand="0" w:evenVBand="0" w:oddHBand="0" w:evenHBand="0" w:firstRowFirstColumn="0" w:firstRowLastColumn="0" w:lastRowFirstColumn="0" w:lastRowLastColumn="0"/>
+            <w:tcW w:w="4395" w:type="dxa"/>
+          </w:tcPr>
+          <w:p>
+            <w:pPr>
+              <w:rPr>
+                <w:b w:val="0"/>
+                <w:bCs w:val="0"/>
+                <w:sz w:val="16"/>
+                <w:szCs w:val="16"/>
               </w:rPr>
             </w:pPr>
           </w:p>
@@ -2173,9 +1934,6 @@
           <w:p>
             <w:pPr>
               <w:cnfStyle w:val="000000000000" w:firstRow="0" w:lastRow="0" w:firstColumn="0" w:lastColumn="0" w:oddVBand="0" w:evenVBand="0" w:oddHBand="0" w:evenHBand="0" w:firstRowFirstColumn="0" w:firstRowLastColumn="0" w:lastRowFirstColumn="0" w:lastRowLastColumn="0"/>
-              <w:rPr>
-                <w:lang w:val="sr-Latn-RS"/>
-              </w:rPr>
             </w:pPr>
           </w:p>
         </w:tc>
@@ -2186,13 +1944,11 @@
         <w:jc w:val="left"/>
         <w:rPr>
           <w:b/>
-          <w:lang w:val="sr-Latn-RS"/>
         </w:rPr>
       </w:pPr>
       <w:r>
         <w:rPr>
           <w:b/>
-          <w:lang w:val="sr-Latn-RS"/>
         </w:rPr>
         <w:br w:type="page"/>
       </w:r>
@@ -2203,7 +1959,7 @@
       </w:pPr>
       <w:bookmarkStart w:id="11" w:name="_bookmark5"/>
       <w:bookmarkStart w:id="12" w:name="_Toc34304108"/>
-      <w:bookmarkStart w:id="13" w:name="_Toc34579055"/>
+      <w:bookmarkStart w:id="13" w:name="_Toc35176713"/>
       <w:bookmarkEnd w:id="11"/>
       <w:r>
         <w:lastRenderedPageBreak/>
@@ -2227,7 +1983,7 @@
       </w:pPr>
       <w:bookmarkStart w:id="14" w:name="_bookmark6"/>
       <w:bookmarkStart w:id="15" w:name="_Toc34304109"/>
-      <w:bookmarkStart w:id="16" w:name="_Toc34579056"/>
+      <w:bookmarkStart w:id="16" w:name="_Toc35176714"/>
       <w:bookmarkEnd w:id="14"/>
       <w:r>
         <w:t>Kratak opis</w:t>
@@ -2236,455 +1992,230 @@
       <w:bookmarkEnd w:id="16"/>
     </w:p>
     <w:p>
-      <w:pPr>
-        <w:rPr>
-          <w:lang w:val="sr-Latn-RS"/>
-        </w:rPr>
-      </w:pPr>
-      <w:r>
-        <w:rPr>
-          <w:lang w:val="sr-Latn-RS"/>
-        </w:rPr>
+      <w:r>
         <w:t>Svakom korisniku sistema</w:t>
       </w:r>
       <w:r>
-        <w:rPr>
-          <w:lang w:val="sr-Latn-RS"/>
-        </w:rPr>
+        <w:t xml:space="preserve"> </w:t>
+      </w:r>
+      <w:r>
         <w:t>(mušteriji, kuvaru, menadžeru</w:t>
       </w:r>
       <w:r>
-        <w:rPr>
-          <w:lang w:val="sr-Latn-RS"/>
-        </w:rPr>
         <w:t>, administratoru</w:t>
       </w:r>
       <w:r>
-        <w:rPr>
-          <w:lang w:val="sr-Latn-RS"/>
-        </w:rPr>
         <w:t>)</w:t>
       </w:r>
       <w:r>
-        <w:rPr>
-          <w:lang w:val="sr-Latn-RS"/>
-        </w:rPr>
-        <w:t>, logovanje nudi razli</w:t>
-      </w:r>
-      <w:r>
-        <w:rPr>
-          <w:lang w:val="sr-Latn-RS"/>
-        </w:rPr>
+        <w:t xml:space="preserve"> logovanje nudi razli</w:t>
+      </w:r>
+      <w:r>
         <w:t>čite mogućnosti korišć</w:t>
       </w:r>
       <w:r>
-        <w:rPr>
-          <w:lang w:val="sr-Latn-RS"/>
-        </w:rPr>
         <w:t>enja sajta. Da bi se bilo koji korisnik sistema</w:t>
       </w:r>
       <w:r>
-        <w:rPr>
-          <w:lang w:val="sr-Latn-RS"/>
-        </w:rPr>
         <w:t xml:space="preserve"> </w:t>
       </w:r>
       <w:r>
-        <w:rPr>
-          <w:lang w:val="sr-Latn-RS"/>
-        </w:rPr>
         <w:t>ulogovao, neophodno je da pritisne dugme „Prijava“ u gor</w:t>
       </w:r>
       <w:r>
-        <w:rPr>
-          <w:lang w:val="sr-Latn-RS"/>
-        </w:rPr>
         <w:t>njem desnom uglu i da unese traž</w:t>
       </w:r>
       <w:r>
-        <w:rPr>
-          <w:lang w:val="sr-Latn-RS"/>
-        </w:rPr>
         <w:t>ene podatke.</w:t>
       </w:r>
     </w:p>
     <w:p>
-      <w:pPr>
-        <w:rPr>
-          <w:lang w:val="sr-Latn-RS"/>
-        </w:rPr>
-      </w:pPr>
-      <w:r>
-        <w:rPr>
-          <w:lang w:val="sr-Latn-RS"/>
-        </w:rPr>
+      <w:r>
         <w:t>Preduslov za logovanje</w:t>
       </w:r>
       <w:r>
-        <w:rPr>
-          <w:lang w:val="sr-Latn-RS"/>
-        </w:rPr>
         <w:t xml:space="preserve"> muš</w:t>
       </w:r>
       <w:r>
-        <w:rPr>
-          <w:lang w:val="sr-Latn-RS"/>
-        </w:rPr>
         <w:t>terije</w:t>
       </w:r>
       <w:r>
-        <w:rPr>
-          <w:lang w:val="sr-Latn-RS"/>
-        </w:rPr>
         <w:t xml:space="preserve"> je</w:t>
       </w:r>
       <w:r>
-        <w:rPr>
-          <w:lang w:val="sr-Latn-RS"/>
-        </w:rPr>
         <w:t xml:space="preserve"> njegova</w:t>
       </w:r>
       <w:r>
-        <w:rPr>
-          <w:lang w:val="sr-Latn-RS"/>
-        </w:rPr>
         <w:t xml:space="preserve"> </w:t>
       </w:r>
       <w:r>
-        <w:rPr>
-          <w:lang w:val="sr-Latn-RS"/>
-        </w:rPr>
         <w:t xml:space="preserve">prethodna </w:t>
       </w:r>
       <w:r>
-        <w:rPr>
-          <w:lang w:val="sr-Latn-RS"/>
-        </w:rPr>
         <w:t>registracija.</w:t>
       </w:r>
       <w:bookmarkStart w:id="17" w:name="_bookmark7"/>
       <w:bookmarkStart w:id="18" w:name="_Toc34304110"/>
       <w:bookmarkEnd w:id="17"/>
       <w:r>
-        <w:rPr>
-          <w:lang w:val="sr-Latn-RS"/>
-        </w:rPr>
         <w:t xml:space="preserve"> Tek nakon što se mušterija uloguje, ima mogućnost da poručuje jela sa </w:t>
       </w:r>
       <w:r>
-        <w:rPr>
-          <w:lang w:val="sr-Latn-RS"/>
-        </w:rPr>
         <w:t>servisa.</w:t>
       </w:r>
     </w:p>
     <w:p>
-      <w:pPr>
-        <w:rPr>
-          <w:lang w:val="sr-Latn-RS"/>
-        </w:rPr>
-      </w:pPr>
-      <w:r>
-        <w:rPr>
-          <w:lang w:val="sr-Latn-RS"/>
-        </w:rPr>
+      <w:r>
         <w:t>Kuvar će nakon prijave imati pregled porudž</w:t>
       </w:r>
       <w:r>
-        <w:rPr>
-          <w:lang w:val="sr-Latn-RS"/>
-        </w:rPr>
         <w:t>bin</w:t>
       </w:r>
       <w:r>
-        <w:rPr>
-          <w:lang w:val="sr-Latn-RS"/>
-        </w:rPr>
         <w:t xml:space="preserve">a koje </w:t>
       </w:r>
       <w:r>
-        <w:rPr>
-          <w:lang w:val="sr-Latn-RS"/>
-        </w:rPr>
         <w:t>treba da napravi</w:t>
       </w:r>
       <w:r>
-        <w:rPr>
-          <w:lang w:val="sr-Latn-RS"/>
-        </w:rPr>
         <w:t>.</w:t>
       </w:r>
       <w:r>
-        <w:rPr>
-          <w:lang w:val="sr-Latn-RS"/>
-        </w:rPr>
         <w:t xml:space="preserve"> </w:t>
       </w:r>
     </w:p>
     <w:p>
-      <w:pPr>
-        <w:rPr>
-          <w:lang w:val="sr-Latn-RS"/>
-        </w:rPr>
-      </w:pPr>
-      <w:r>
-        <w:rPr>
-          <w:lang w:val="sr-Latn-RS"/>
-        </w:rPr>
+      <w:r>
         <w:t>M</w:t>
       </w:r>
       <w:r>
-        <w:rPr>
-          <w:lang w:val="sr-Latn-RS"/>
-        </w:rPr>
         <w:t>enadž</w:t>
       </w:r>
       <w:r>
-        <w:rPr>
-          <w:lang w:val="sr-Latn-RS"/>
-        </w:rPr>
         <w:t xml:space="preserve">er </w:t>
       </w:r>
       <w:r>
-        <w:rPr>
-          <w:lang w:val="sr-Latn-RS"/>
-        </w:rPr>
         <w:t xml:space="preserve">ima </w:t>
       </w:r>
       <w:r>
-        <w:rPr>
-          <w:lang w:val="sr-Latn-RS"/>
-        </w:rPr>
         <w:t>pregled svih poru</w:t>
       </w:r>
       <w:r>
-        <w:rPr>
-          <w:lang w:val="sr-Latn-RS"/>
-        </w:rPr>
         <w:t>d</w:t>
       </w:r>
       <w:r>
-        <w:rPr>
-          <w:lang w:val="sr-Latn-RS"/>
-        </w:rPr>
         <w:t>ž</w:t>
       </w:r>
       <w:r>
-        <w:rPr>
-          <w:lang w:val="sr-Latn-RS"/>
-        </w:rPr>
         <w:t>bina</w:t>
       </w:r>
       <w:r>
-        <w:rPr>
-          <w:lang w:val="sr-Latn-RS"/>
-        </w:rPr>
         <w:t xml:space="preserve"> koje su stigle na sajt od muš</w:t>
       </w:r>
       <w:r>
-        <w:rPr>
-          <w:lang w:val="sr-Latn-RS"/>
-        </w:rPr>
         <w:t xml:space="preserve">terija. </w:t>
       </w:r>
       <w:r>
-        <w:rPr>
-          <w:lang w:val="sr-Latn-RS"/>
-        </w:rPr>
         <w:t xml:space="preserve"> </w:t>
       </w:r>
       <w:r>
-        <w:rPr>
-          <w:lang w:val="sr-Latn-RS"/>
-        </w:rPr>
         <w:t>Menadž</w:t>
       </w:r>
       <w:r>
-        <w:rPr>
-          <w:lang w:val="sr-Latn-RS"/>
-        </w:rPr>
         <w:t xml:space="preserve">er </w:t>
       </w:r>
       <w:r>
-        <w:rPr>
-          <w:lang w:val="sr-Latn-RS"/>
-        </w:rPr>
         <w:t>ć</w:t>
       </w:r>
       <w:r>
-        <w:rPr>
-          <w:lang w:val="sr-Latn-RS"/>
-        </w:rPr>
         <w:t>e,</w:t>
       </w:r>
       <w:r>
-        <w:rPr>
-          <w:lang w:val="sr-Latn-RS"/>
-        </w:rPr>
         <w:t xml:space="preserve"> </w:t>
       </w:r>
       <w:r>
-        <w:rPr>
-          <w:lang w:val="sr-Latn-RS"/>
-        </w:rPr>
         <w:t>pre nego š</w:t>
       </w:r>
       <w:r>
-        <w:rPr>
-          <w:lang w:val="sr-Latn-RS"/>
-        </w:rPr>
         <w:t>to prosledi porud</w:t>
       </w:r>
       <w:r>
-        <w:rPr>
-          <w:lang w:val="sr-Latn-RS"/>
-        </w:rPr>
         <w:t>žbinu kuvarima, morati da se čuje sa muš</w:t>
       </w:r>
       <w:r>
-        <w:rPr>
-          <w:lang w:val="sr-Latn-RS"/>
-        </w:rPr>
         <w:t>terijom i</w:t>
       </w:r>
       <w:r>
-        <w:rPr>
-          <w:lang w:val="sr-Latn-RS"/>
-        </w:rPr>
         <w:t xml:space="preserve"> njoj potvrdi prihvatanje porudž</w:t>
       </w:r>
       <w:r>
-        <w:rPr>
-          <w:lang w:val="sr-Latn-RS"/>
-        </w:rPr>
         <w:t xml:space="preserve">bine. </w:t>
       </w:r>
     </w:p>
     <w:p>
-      <w:pPr>
-        <w:rPr>
-          <w:lang w:val="sr-Latn-RS"/>
-        </w:rPr>
-      </w:pPr>
-      <w:r>
-        <w:rPr>
-          <w:lang w:val="sr-Latn-RS"/>
-        </w:rPr>
+      <w:r>
         <w:t>Administrator će imati pregled svih korisnika sistema.</w:t>
       </w:r>
     </w:p>
     <w:p>
-      <w:pPr>
-        <w:rPr>
-          <w:lang w:val="sr-Latn-RS"/>
-        </w:rPr>
-      </w:pPr>
-      <w:r>
-        <w:rPr>
-          <w:lang w:val="sr-Latn-RS"/>
-        </w:rPr>
+      <w:r>
         <w:t>Svakom k</w:t>
       </w:r>
       <w:r>
-        <w:rPr>
-          <w:lang w:val="sr-Latn-RS"/>
-        </w:rPr>
         <w:t>orisniku se nudi mogu</w:t>
       </w:r>
       <w:r>
-        <w:rPr>
-          <w:lang w:val="sr-Latn-RS"/>
-        </w:rPr>
         <w:t>ć</w:t>
       </w:r>
       <w:r>
-        <w:rPr>
-          <w:lang w:val="sr-Latn-RS"/>
-        </w:rPr>
         <w:t>nost odjave</w:t>
       </w:r>
       <w:r>
-        <w:rPr>
-          <w:lang w:val="sr-Latn-RS"/>
-        </w:rPr>
         <w:t xml:space="preserve"> </w:t>
       </w:r>
       <w:r>
-        <w:rPr>
-          <w:lang w:val="sr-Latn-RS"/>
-        </w:rPr>
-        <w:t>(logout) sa sajta</w:t>
-      </w:r>
-      <w:r>
-        <w:rPr>
-          <w:lang w:val="sr-Latn-RS"/>
-        </w:rPr>
+        <w:t>(log</w:t>
+      </w:r>
+      <w:r>
+        <w:t xml:space="preserve"> </w:t>
+      </w:r>
+      <w:r>
+        <w:t>out) sa sajta</w:t>
+      </w:r>
+      <w:r>
         <w:t xml:space="preserve"> u bilo kom trenutku</w:t>
       </w:r>
       <w:r>
-        <w:rPr>
-          <w:lang w:val="sr-Latn-RS"/>
-        </w:rPr>
         <w:t xml:space="preserve">. </w:t>
       </w:r>
       <w:r>
-        <w:rPr>
-          <w:lang w:val="sr-Latn-RS"/>
-        </w:rPr>
         <w:t xml:space="preserve">Nakon </w:t>
       </w:r>
       <w:r>
-        <w:rPr>
-          <w:lang w:val="sr-Latn-RS"/>
-        </w:rPr>
         <w:t>š</w:t>
       </w:r>
       <w:r>
-        <w:rPr>
-          <w:lang w:val="sr-Latn-RS"/>
-        </w:rPr>
         <w:t xml:space="preserve">to </w:t>
       </w:r>
       <w:r>
-        <w:rPr>
-          <w:lang w:val="sr-Latn-RS"/>
-        </w:rPr>
         <w:t>se korisnik odjavi, bi</w:t>
       </w:r>
       <w:r>
-        <w:rPr>
-          <w:lang w:val="sr-Latn-RS"/>
-        </w:rPr>
         <w:t>ć</w:t>
       </w:r>
       <w:r>
-        <w:rPr>
-          <w:lang w:val="sr-Latn-RS"/>
-        </w:rPr>
         <w:t>e mu dostup</w:t>
       </w:r>
       <w:r>
-        <w:rPr>
-          <w:lang w:val="sr-Latn-RS"/>
-        </w:rPr>
         <w:t>an samo</w:t>
       </w:r>
       <w:r>
-        <w:rPr>
-          <w:lang w:val="sr-Latn-RS"/>
-        </w:rPr>
         <w:t xml:space="preserve"> pregled je</w:t>
       </w:r>
       <w:r>
-        <w:rPr>
-          <w:lang w:val="sr-Latn-RS"/>
-        </w:rPr>
         <w:t>la koji</w:t>
       </w:r>
       <w:r>
-        <w:rPr>
-          <w:lang w:val="sr-Latn-RS"/>
-        </w:rPr>
         <w:t xml:space="preserve"> nudi kompanija.</w:t>
       </w:r>
     </w:p>
@@ -2692,7 +2223,7 @@
       <w:pPr>
         <w:pStyle w:val="Heading2"/>
       </w:pPr>
-      <w:bookmarkStart w:id="19" w:name="_Toc34579057"/>
+      <w:bookmarkStart w:id="19" w:name="_Toc35176715"/>
       <w:r>
         <w:t>Tok</w:t>
       </w:r>
@@ -2716,7 +2247,7 @@
         <w:pStyle w:val="Heading3"/>
       </w:pPr>
       <w:bookmarkStart w:id="20" w:name="_bookmark8"/>
-      <w:bookmarkStart w:id="21" w:name="_Toc34579058"/>
+      <w:bookmarkStart w:id="21" w:name="_Toc35176716"/>
       <w:bookmarkEnd w:id="20"/>
       <w:r>
         <w:t xml:space="preserve">Korisnik </w:t>
@@ -2739,569 +2270,377 @@
       <w:bookmarkEnd w:id="21"/>
     </w:p>
     <w:p>
-      <w:pPr>
+      <w:r>
+        <w:t xml:space="preserve">Korisnik </w:t>
+      </w:r>
+      <w:r>
+        <w:t xml:space="preserve">(mušterija, kuvar, menadžer, administrator) </w:t>
+      </w:r>
+      <w:r>
+        <w:t>pr</w:t>
+      </w:r>
+      <w:r>
+        <w:t>itiskom na dugme „Prijava“ u gornjem desnom uglu,</w:t>
+      </w:r>
+      <w:r>
+        <w:t xml:space="preserve"> tj.</w:t>
+      </w:r>
+      <w:r>
+        <w:t xml:space="preserve"> izražava ž</w:t>
+      </w:r>
+      <w:r>
+        <w:t xml:space="preserve">elju da se </w:t>
+      </w:r>
+      <w:r>
+        <w:t xml:space="preserve">prijavi </w:t>
+      </w:r>
+      <w:r>
+        <w:t>na svoj nalog.</w:t>
+      </w:r>
+    </w:p>
+    <w:p>
+      <w:pPr>
+        <w:pStyle w:val="Heading3"/>
+      </w:pPr>
+      <w:bookmarkStart w:id="22" w:name="_Toc35176717"/>
+      <w:r>
+        <w:t>Otvara se forma za unos podataka</w:t>
+      </w:r>
+      <w:bookmarkEnd w:id="22"/>
+    </w:p>
+    <w:p>
+      <w:r>
+        <w:t>Nakon š</w:t>
+      </w:r>
+      <w:r>
+        <w:t>to korisnik pritisne dugme „Prijava“, u gornjem desnom uglu, ispod dugmeta „Prijava“</w:t>
+      </w:r>
+      <w:r>
+        <w:t xml:space="preserve"> </w:t>
+      </w:r>
+      <w:r>
+        <w:t>ć</w:t>
+      </w:r>
+      <w:r>
+        <w:t>e se pojaviti forma. U formu je neophodno uneti email adresu i lozinku.</w:t>
+      </w:r>
+    </w:p>
+    <w:p>
+      <w:pPr>
+        <w:pStyle w:val="Heading3"/>
+      </w:pPr>
+      <w:bookmarkStart w:id="23" w:name="_Toc35176718"/>
+      <w:r>
+        <w:t>Korisnik se uspešno prijavljuje na sistem</w:t>
+      </w:r>
+      <w:bookmarkEnd w:id="23"/>
+    </w:p>
+    <w:p>
+      <w:r>
+        <w:t>Ukoliko korisnik popuni sva polja, i ukoliko su sva polja ispravno popunjena, korisnik će pritiskom na dugme „prijavi“ biti uspešno ulogovan na sajt „Slatki zalogaj“. Na taj način će moći, na osnovu svojih privilegija, da pristupi različitim funkcionalnostima sistema.</w:t>
+      </w:r>
+    </w:p>
+    <w:p>
+      <w:pPr>
+        <w:pStyle w:val="Heading4"/>
+      </w:pPr>
+      <w:bookmarkStart w:id="24" w:name="_bookmark9"/>
+      <w:bookmarkEnd w:id="24"/>
+      <w:r>
+        <w:t xml:space="preserve">Korisnik nije uneo </w:t>
+      </w:r>
+      <w:r>
+        <w:t>traženi podatak</w:t>
+      </w:r>
+    </w:p>
+    <w:p>
+      <w:r>
+        <w:t>Ukoliko korisnik ne unese traž</w:t>
+      </w:r>
+      <w:r>
+        <w:t>ena polja, a pr</w:t>
+      </w:r>
+      <w:r>
+        <w:t>itisne dugme „prijavi“, sistem ć</w:t>
+      </w:r>
+      <w:r>
+        <w:t>e nepopunjena polja obe</w:t>
+      </w:r>
+      <w:r>
+        <w:t>ležiti crvenom bojom. Tako ć</w:t>
+      </w:r>
+      <w:r>
+        <w:t>e se korisniku signalizirati gde je napravio</w:t>
+      </w:r>
+      <w:r>
+        <w:t xml:space="preserve"> grešku i omoguć</w:t>
+      </w:r>
+      <w:r>
+        <w:t xml:space="preserve">iti </w:t>
+      </w:r>
+      <w:r>
+        <w:t>mu</w:t>
+      </w:r>
+      <w:r>
+        <w:t xml:space="preserve"> da ponovo unese potrebne podatke.</w:t>
+      </w:r>
+      <w:r>
+        <w:t xml:space="preserve"> </w:t>
+      </w:r>
+      <w:r>
         <w:rPr>
-          <w:lang w:val="sr-Latn-RS"/>
+          <w:rStyle w:val="Emphasis"/>
         </w:rPr>
-      </w:pPr>
+        <w:t xml:space="preserve">Vraćanje korisnika </w:t>
+      </w:r>
       <w:r>
         <w:rPr>
-          <w:lang w:val="sr-Latn-RS"/>
+          <w:rStyle w:val="Emphasis"/>
         </w:rPr>
-        <w:t xml:space="preserve">Korisnik </w:t>
+        <w:t>na korak 3.</w:t>
+      </w:r>
+    </w:p>
+    <w:p>
+      <w:pPr>
+        <w:pStyle w:val="Heading4"/>
+      </w:pPr>
+      <w:r>
+        <w:lastRenderedPageBreak/>
+        <w:t>Korisnik je uneo pogre</w:t>
+      </w:r>
+      <w:r>
+        <w:t>š</w:t>
+      </w:r>
+      <w:r>
+        <w:t>an podatak</w:t>
+      </w:r>
+    </w:p>
+    <w:p>
+      <w:r>
+        <w:t>Ukoliko korisnik ne une</w:t>
+      </w:r>
+      <w:r>
+        <w:t>se ispravnu email adresu i/ili š</w:t>
+      </w:r>
+      <w:r>
+        <w:t>ifru, i pritisne dugme „prijavi</w:t>
+      </w:r>
+      <w:r>
+        <w:t>“, sistem će pogrešno popunjena polja obelež</w:t>
+      </w:r>
+      <w:r>
+        <w:t>iti crvenom bojom.</w:t>
+      </w:r>
+      <w:r>
+        <w:t xml:space="preserve"> </w:t>
       </w:r>
       <w:r>
         <w:rPr>
-          <w:lang w:val="sr-Latn-RS"/>
+          <w:rStyle w:val="Emphasis"/>
         </w:rPr>
-        <w:t xml:space="preserve">(mušterija, kuvar, menadžer, administrator) </w:t>
-      </w:r>
-      <w:r>
-        <w:rPr>
-          <w:lang w:val="sr-Latn-RS"/>
-        </w:rPr>
-        <w:t>pr</w:t>
-      </w:r>
-      <w:r>
-        <w:rPr>
-          <w:lang w:val="sr-Latn-RS"/>
-        </w:rPr>
-        <w:t>itiskom na dugme „Prijava“ u gornjem desnom uglu, izražava ž</w:t>
-      </w:r>
-      <w:r>
-        <w:rPr>
-          <w:lang w:val="sr-Latn-RS"/>
-        </w:rPr>
-        <w:t xml:space="preserve">elju da se </w:t>
-      </w:r>
-      <w:r>
-        <w:rPr>
-          <w:lang w:val="sr-Latn-RS"/>
-        </w:rPr>
-        <w:t xml:space="preserve">prijavi </w:t>
-      </w:r>
-      <w:r>
-        <w:rPr>
-          <w:lang w:val="sr-Latn-RS"/>
-        </w:rPr>
-        <w:t>na svoj nalog.</w:t>
+        <w:t>Vraćanje korisnika na korak 3.</w:t>
       </w:r>
     </w:p>
     <w:p>
       <w:pPr>
         <w:pStyle w:val="Heading3"/>
       </w:pPr>
-      <w:bookmarkStart w:id="22" w:name="_Toc34579059"/>
-      <w:r>
-        <w:t>Otvara se forma za unos podataka</w:t>
-      </w:r>
-      <w:bookmarkEnd w:id="22"/>
-    </w:p>
-    <w:p>
-      <w:pPr>
-        <w:rPr>
-          <w:lang w:val="sr-Latn-RS"/>
-        </w:rPr>
-      </w:pPr>
-      <w:r>
-        <w:rPr>
-          <w:lang w:val="sr-Latn-RS"/>
-        </w:rPr>
-        <w:t>Nakon š</w:t>
-      </w:r>
-      <w:r>
-        <w:rPr>
-          <w:lang w:val="sr-Latn-RS"/>
-        </w:rPr>
-        <w:t>to korisnik pritisne dugme „Prijava“, u gornjem desnom uglu, ispod dugmeta „Prijava“,</w:t>
-      </w:r>
-      <w:r>
-        <w:rPr>
-          <w:lang w:val="sr-Latn-RS"/>
-        </w:rPr>
-        <w:t xml:space="preserve">  ć</w:t>
-      </w:r>
-      <w:r>
-        <w:rPr>
-          <w:lang w:val="sr-Latn-RS"/>
-        </w:rPr>
-        <w:t>e se pojaviti forma u obliku pravougaonika. U formu je neophodno uneti email adresu i lozinku.</w:t>
+      <w:bookmarkStart w:id="25" w:name="_Toc35176719"/>
+      <w:r>
+        <w:t>Korisnik interaguje sa sistemom</w:t>
+      </w:r>
+      <w:bookmarkEnd w:id="25"/>
+    </w:p>
+    <w:p>
+      <w:r>
+        <w:t xml:space="preserve">Korisnik obavlja </w:t>
+      </w:r>
+      <w:r>
+        <w:t xml:space="preserve">željene </w:t>
+      </w:r>
+      <w:r>
+        <w:t>akcije nad sistemom.</w:t>
       </w:r>
     </w:p>
     <w:p>
       <w:pPr>
         <w:pStyle w:val="Heading3"/>
       </w:pPr>
-      <w:bookmarkStart w:id="23" w:name="_bookmark9"/>
-      <w:bookmarkStart w:id="24" w:name="_Toc34579060"/>
-      <w:bookmarkEnd w:id="23"/>
-      <w:r>
-        <w:t xml:space="preserve">Korisnik nije uneo </w:t>
-      </w:r>
-      <w:r>
-        <w:t>traženi podatak</w:t>
-      </w:r>
-      <w:bookmarkEnd w:id="24"/>
-    </w:p>
-    <w:p>
-      <w:pPr>
-        <w:rPr>
-          <w:lang w:val="sr-Latn-RS"/>
-        </w:rPr>
-      </w:pPr>
-      <w:r>
-        <w:rPr>
-          <w:lang w:val="sr-Latn-RS"/>
-        </w:rPr>
-        <w:t>Ukoliko korisnik ne unese traž</w:t>
-      </w:r>
-      <w:r>
-        <w:rPr>
-          <w:lang w:val="sr-Latn-RS"/>
-        </w:rPr>
-        <w:t>ena polja, a pr</w:t>
-      </w:r>
-      <w:r>
-        <w:rPr>
-          <w:lang w:val="sr-Latn-RS"/>
-        </w:rPr>
-        <w:t>itisne dugme „prijavi“, sistem ć</w:t>
-      </w:r>
-      <w:r>
-        <w:rPr>
-          <w:lang w:val="sr-Latn-RS"/>
-        </w:rPr>
-        <w:t>e nepopunjena polja obe</w:t>
-      </w:r>
-      <w:r>
-        <w:rPr>
-          <w:lang w:val="sr-Latn-RS"/>
-        </w:rPr>
-        <w:t>ležiti crvenom bojom. Tako ć</w:t>
-      </w:r>
-      <w:r>
-        <w:rPr>
-          <w:lang w:val="sr-Latn-RS"/>
-        </w:rPr>
-        <w:t>e se korisniku signalizirati gde je napravio</w:t>
-      </w:r>
-      <w:r>
-        <w:rPr>
-          <w:lang w:val="sr-Latn-RS"/>
-        </w:rPr>
-        <w:t xml:space="preserve"> grešku i omoguć</w:t>
-      </w:r>
-      <w:r>
-        <w:rPr>
-          <w:lang w:val="sr-Latn-RS"/>
-        </w:rPr>
-        <w:t>iti korisniku da ponovo unese potrebne podatke.</w:t>
-      </w:r>
-    </w:p>
-    <w:p>
-      <w:pPr>
-        <w:pStyle w:val="Heading3"/>
-      </w:pPr>
-      <w:bookmarkStart w:id="25" w:name="_bookmark10"/>
-      <w:bookmarkStart w:id="26" w:name="_Toc34579061"/>
-      <w:bookmarkEnd w:id="25"/>
-      <w:r>
-        <w:t>Korisnik je uneo pogre</w:t>
+      <w:bookmarkStart w:id="26" w:name="_bookmark11"/>
+      <w:bookmarkStart w:id="27" w:name="_Toc35176720"/>
+      <w:bookmarkEnd w:id="26"/>
+      <w:r>
+        <w:t>Korisnik ž</w:t>
+      </w:r>
+      <w:r>
+        <w:t>eli da se o</w:t>
+      </w:r>
+      <w:r>
+        <w:t>djavi</w:t>
+      </w:r>
+      <w:r>
+        <w:t xml:space="preserve"> sa sistema</w:t>
+      </w:r>
+      <w:bookmarkEnd w:id="27"/>
+    </w:p>
+    <w:p>
+      <w:r>
+        <w:t>Korisnik, ukoliko ž</w:t>
+      </w:r>
+      <w:r>
+        <w:t>eli da se odjavi sa sistema, to mo</w:t>
+      </w:r>
+      <w:r>
+        <w:t>ž</w:t>
+      </w:r>
+      <w:r>
+        <w:t xml:space="preserve">e </w:t>
+      </w:r>
+      <w:r>
+        <w:t xml:space="preserve">da </w:t>
+      </w:r>
+      <w:r>
+        <w:t>uradi pritiskom na dugme „Izloguj me“</w:t>
+      </w:r>
+      <w:r>
+        <w:t>. Nakon š</w:t>
+      </w:r>
+      <w:r>
+        <w:t>to se korisnik izloguje, p</w:t>
+      </w:r>
+      <w:r>
+        <w:t>restaje da ima privilegije korišć</w:t>
+      </w:r>
+      <w:r>
+        <w:t xml:space="preserve">enja sajta. </w:t>
+      </w:r>
+    </w:p>
+    <w:p>
+      <w:pPr>
+        <w:pStyle w:val="Heading2"/>
+      </w:pPr>
+      <w:bookmarkStart w:id="28" w:name="_bookmark13"/>
+      <w:bookmarkStart w:id="29" w:name="_Toc35176721"/>
+      <w:bookmarkEnd w:id="28"/>
+      <w:r>
+        <w:t xml:space="preserve">Nefunkcionalni </w:t>
+      </w:r>
+      <w:r>
+        <w:t>zahtevi</w:t>
+      </w:r>
+      <w:bookmarkEnd w:id="29"/>
+    </w:p>
+    <w:p>
+      <w:r>
+        <w:t>Nema.</w:t>
+      </w:r>
+    </w:p>
+    <w:p>
+      <w:pPr>
+        <w:pStyle w:val="Heading2"/>
+      </w:pPr>
+      <w:bookmarkStart w:id="30" w:name="_bookmark14"/>
+      <w:bookmarkStart w:id="31" w:name="_Toc35176722"/>
+      <w:bookmarkEnd w:id="30"/>
+      <w:r>
+        <w:t>Preduslovi</w:t>
+      </w:r>
+      <w:bookmarkEnd w:id="31"/>
+    </w:p>
+    <w:p>
+      <w:pPr>
+        <w:pStyle w:val="ListBullet"/>
+      </w:pPr>
+      <w:r>
+        <w:t xml:space="preserve">Neophodno je da je </w:t>
+      </w:r>
+      <w:r>
+        <w:t>korisnik</w:t>
+      </w:r>
+      <w:r>
+        <w:t xml:space="preserve"> registrovan pre nego š</w:t>
+      </w:r>
+      <w:r>
+        <w:t>to poku</w:t>
       </w:r>
       <w:r>
         <w:t>š</w:t>
       </w:r>
       <w:r>
-        <w:t>an podatak</w:t>
-      </w:r>
-      <w:bookmarkEnd w:id="26"/>
-    </w:p>
-    <w:p>
-      <w:pPr>
-        <w:rPr>
-          <w:lang w:val="sr-Latn-RS"/>
-        </w:rPr>
-      </w:pPr>
-      <w:r>
-        <w:rPr>
-          <w:lang w:val="sr-Latn-RS"/>
-        </w:rPr>
-        <w:t>Ukoliko korisnik ne une</w:t>
-      </w:r>
-      <w:r>
-        <w:rPr>
-          <w:lang w:val="sr-Latn-RS"/>
-        </w:rPr>
-        <w:t>se ispravnu email adresu i/ili š</w:t>
-      </w:r>
-      <w:r>
-        <w:rPr>
-          <w:lang w:val="sr-Latn-RS"/>
-        </w:rPr>
-        <w:t>ifru, i pritisne dugme „prijavi</w:t>
-      </w:r>
-      <w:r>
-        <w:rPr>
-          <w:lang w:val="sr-Latn-RS"/>
-        </w:rPr>
-        <w:t>“, sistem će pogrešno popunjena polja obelež</w:t>
-      </w:r>
-      <w:r>
-        <w:rPr>
-          <w:lang w:val="sr-Latn-RS"/>
-        </w:rPr>
-        <w:t xml:space="preserve">iti crvenom bojom. Korisnik ponovo unosi podatke. </w:t>
-      </w:r>
-    </w:p>
-    <w:p>
-      <w:pPr>
-        <w:pStyle w:val="Heading3"/>
-      </w:pPr>
-      <w:bookmarkStart w:id="27" w:name="_bookmark11"/>
-      <w:bookmarkStart w:id="28" w:name="_Toc34579062"/>
-      <w:bookmarkEnd w:id="27"/>
-      <w:r>
-        <w:lastRenderedPageBreak/>
-        <w:t>Korisnik se uspe</w:t>
-      </w:r>
-      <w:r>
-        <w:t>š</w:t>
-      </w:r>
-      <w:r>
-        <w:t xml:space="preserve">no </w:t>
-      </w:r>
-      <w:r>
-        <w:t>prijavljuje</w:t>
-      </w:r>
-      <w:r>
-        <w:t xml:space="preserve"> na sistem</w:t>
-      </w:r>
-      <w:bookmarkEnd w:id="28"/>
-    </w:p>
-    <w:p>
-      <w:pPr>
-        <w:rPr>
-          <w:lang w:val="sr-Latn-RS"/>
-        </w:rPr>
-      </w:pPr>
-      <w:r>
-        <w:rPr>
-          <w:lang w:val="sr-Latn-RS"/>
-        </w:rPr>
-        <w:t>Ukoliko korisnik popuni sva polja, i ukoliko su sva polj</w:t>
-      </w:r>
-      <w:r>
-        <w:rPr>
-          <w:lang w:val="sr-Latn-RS"/>
-        </w:rPr>
-        <w:t>a ispravno popunjena, korisnik ć</w:t>
-      </w:r>
-      <w:r>
-        <w:rPr>
-          <w:lang w:val="sr-Latn-RS"/>
-        </w:rPr>
-        <w:t>e pritiskom na dugme „prijavi“ biti u</w:t>
-      </w:r>
-      <w:r>
-        <w:rPr>
-          <w:lang w:val="sr-Latn-RS"/>
-        </w:rPr>
-        <w:t>speš</w:t>
-      </w:r>
-      <w:r>
-        <w:rPr>
-          <w:lang w:val="sr-Latn-RS"/>
-        </w:rPr>
-        <w:t>no ulogovan na s</w:t>
-      </w:r>
-      <w:r>
-        <w:rPr>
-          <w:lang w:val="sr-Latn-RS"/>
-        </w:rPr>
-        <w:t>ajt „Slatki zalogaj“. Na taj način ć</w:t>
-      </w:r>
-      <w:r>
-        <w:rPr>
-          <w:lang w:val="sr-Latn-RS"/>
-        </w:rPr>
-        <w:t>e moć</w:t>
-      </w:r>
-      <w:r>
-        <w:rPr>
-          <w:lang w:val="sr-Latn-RS"/>
-        </w:rPr>
-        <w:t>i, na osnovu svojih</w:t>
-      </w:r>
-      <w:r>
-        <w:rPr>
-          <w:lang w:val="sr-Latn-RS"/>
-        </w:rPr>
-        <w:t xml:space="preserve"> privilegija, da pristupi različ</w:t>
-      </w:r>
-      <w:r>
-        <w:rPr>
-          <w:lang w:val="sr-Latn-RS"/>
-        </w:rPr>
-        <w:t>itim funkcionalnostima sistema.</w:t>
-      </w:r>
-    </w:p>
-    <w:p>
-      <w:pPr>
-        <w:pStyle w:val="Heading3"/>
-      </w:pPr>
-      <w:bookmarkStart w:id="29" w:name="_Toc34579063"/>
-      <w:r>
-        <w:t>Korisnik ž</w:t>
-      </w:r>
-      <w:r>
-        <w:t>eli da se o</w:t>
-      </w:r>
-      <w:r>
-        <w:t>djavi</w:t>
-      </w:r>
-      <w:r>
-        <w:t xml:space="preserve"> sa sistema</w:t>
-      </w:r>
-      <w:bookmarkEnd w:id="29"/>
-    </w:p>
-    <w:p>
-      <w:pPr>
-        <w:rPr>
-          <w:lang w:val="sr-Latn-RS"/>
-        </w:rPr>
-      </w:pPr>
-      <w:r>
-        <w:rPr>
-          <w:lang w:val="sr-Latn-RS"/>
-        </w:rPr>
-        <w:t>Korisnik, ukoliko ž</w:t>
-      </w:r>
-      <w:r>
-        <w:rPr>
-          <w:lang w:val="sr-Latn-RS"/>
-        </w:rPr>
-        <w:t>eli da se odjavi sa sistema, to mo</w:t>
-      </w:r>
-      <w:r>
-        <w:rPr>
-          <w:lang w:val="sr-Latn-RS"/>
-        </w:rPr>
-        <w:t>ž</w:t>
-      </w:r>
-      <w:r>
-        <w:rPr>
-          <w:lang w:val="sr-Latn-RS"/>
-        </w:rPr>
-        <w:t xml:space="preserve">e </w:t>
-      </w:r>
-      <w:r>
-        <w:rPr>
-          <w:lang w:val="sr-Latn-RS"/>
-        </w:rPr>
-        <w:t xml:space="preserve">da </w:t>
-      </w:r>
-      <w:r>
-        <w:rPr>
-          <w:lang w:val="sr-Latn-RS"/>
-        </w:rPr>
-        <w:t>uradi pritiskom na dugme „Izloguj me“</w:t>
-      </w:r>
-      <w:r>
-        <w:rPr>
-          <w:lang w:val="sr-Latn-RS"/>
-        </w:rPr>
-        <w:t>. Nakon š</w:t>
-      </w:r>
-      <w:r>
-        <w:rPr>
-          <w:lang w:val="sr-Latn-RS"/>
-        </w:rPr>
-        <w:t>to se korisnik izloguje, p</w:t>
-      </w:r>
-      <w:r>
-        <w:rPr>
-          <w:lang w:val="sr-Latn-RS"/>
-        </w:rPr>
-        <w:t>restaje da ima privilegije korišć</w:t>
-      </w:r>
-      <w:r>
-        <w:rPr>
-          <w:lang w:val="sr-Latn-RS"/>
-        </w:rPr>
-        <w:t xml:space="preserve">enja sajta. </w:t>
+        <w:t>a da se uloguje na sajt</w:t>
+      </w:r>
+      <w:r>
+        <w:t>.</w:t>
       </w:r>
     </w:p>
     <w:p>
       <w:pPr>
         <w:pStyle w:val="Heading2"/>
       </w:pPr>
-      <w:bookmarkStart w:id="30" w:name="_bookmark13"/>
-      <w:bookmarkStart w:id="31" w:name="_Toc34579064"/>
-      <w:bookmarkEnd w:id="30"/>
-      <w:r>
-        <w:t xml:space="preserve">Nefunkcionalni </w:t>
-      </w:r>
-      <w:r>
-        <w:t>zahtevi</w:t>
-      </w:r>
-      <w:bookmarkEnd w:id="31"/>
-    </w:p>
-    <w:p>
-      <w:pPr>
-        <w:rPr>
-          <w:lang w:val="sr-Latn-RS"/>
-        </w:rPr>
-      </w:pPr>
-      <w:r>
-        <w:rPr>
-          <w:lang w:val="sr-Latn-RS"/>
-        </w:rPr>
-        <w:t>Nema.</w:t>
-      </w:r>
-    </w:p>
-    <w:p>
-      <w:pPr>
-        <w:pStyle w:val="Heading2"/>
-      </w:pPr>
-      <w:bookmarkStart w:id="32" w:name="_bookmark14"/>
-      <w:bookmarkStart w:id="33" w:name="_Toc34579065"/>
+      <w:bookmarkStart w:id="32" w:name="_Toc35176723"/>
+      <w:r>
+        <w:t>Posledice</w:t>
+      </w:r>
       <w:bookmarkEnd w:id="32"/>
-      <w:r>
-        <w:t>Preduslovi</w:t>
-      </w:r>
-      <w:bookmarkEnd w:id="33"/>
-    </w:p>
-    <w:p>
-      <w:pPr>
-        <w:pStyle w:val="ListBullet"/>
-      </w:pPr>
-      <w:r>
-        <w:t>Neophodno je da je mušterija registrovana pre nego š</w:t>
-      </w:r>
-      <w:r>
-        <w:t>to poku</w:t>
-      </w:r>
-      <w:r>
-        <w:t>š</w:t>
-      </w:r>
-      <w:r>
-        <w:t>a da se uloguje na sajt</w:t>
+    </w:p>
+    <w:p>
+      <w:r>
+        <w:t>Korisnik ima različ</w:t>
+      </w:r>
+      <w:r>
+        <w:t xml:space="preserve">ite privilegije </w:t>
+      </w:r>
+      <w:r>
+        <w:t xml:space="preserve">prilikom </w:t>
+      </w:r>
+      <w:r>
+        <w:t xml:space="preserve">pristupa sajtu u zavisnosti od </w:t>
+      </w:r>
+      <w:r>
+        <w:t>svog tipa</w:t>
+      </w:r>
+      <w:r>
+        <w:t xml:space="preserve"> </w:t>
+      </w:r>
+      <w:r>
+        <w:t>(mušterija, kuva</w:t>
+      </w:r>
+      <w:r>
+        <w:t>r</w:t>
+      </w:r>
+      <w:r>
+        <w:t>,</w:t>
+      </w:r>
+      <w:r>
+        <w:t xml:space="preserve"> </w:t>
+      </w:r>
+      <w:r>
+        <w:t>menadžer</w:t>
+      </w:r>
+      <w:r>
+        <w:t>, administrator</w:t>
+      </w:r>
+      <w:r>
+        <w:t>)</w:t>
       </w:r>
       <w:r>
         <w:t>.</w:t>
       </w:r>
-    </w:p>
-    <w:p>
-      <w:pPr>
-        <w:pStyle w:val="Heading2"/>
-      </w:pPr>
-      <w:bookmarkStart w:id="34" w:name="_Toc34579066"/>
-      <w:r>
-        <w:t>Posledice</w:t>
-      </w:r>
-      <w:bookmarkEnd w:id="34"/>
-    </w:p>
-    <w:p>
-      <w:pPr>
-        <w:rPr>
-          <w:lang w:val="sr-Latn-RS"/>
-        </w:rPr>
-      </w:pPr>
-      <w:r>
-        <w:rPr>
-          <w:lang w:val="sr-Latn-RS"/>
-        </w:rPr>
-        <w:t>Korisnik ima različ</w:t>
-      </w:r>
-      <w:r>
-        <w:rPr>
-          <w:lang w:val="sr-Latn-RS"/>
-        </w:rPr>
-        <w:t xml:space="preserve">ite privilegije </w:t>
-      </w:r>
-      <w:r>
-        <w:rPr>
-          <w:lang w:val="sr-Latn-RS"/>
-        </w:rPr>
-        <w:t xml:space="preserve">prilikom </w:t>
-      </w:r>
-      <w:r>
-        <w:rPr>
-          <w:lang w:val="sr-Latn-RS"/>
-        </w:rPr>
-        <w:t xml:space="preserve">pristupa sajtu u zavisnosti od </w:t>
-      </w:r>
-      <w:r>
-        <w:rPr>
-          <w:lang w:val="sr-Latn-RS"/>
-        </w:rPr>
-        <w:t>svog tipa</w:t>
-      </w:r>
-      <w:r>
-        <w:rPr>
-          <w:lang w:val="sr-Latn-RS"/>
-        </w:rPr>
-        <w:t xml:space="preserve"> </w:t>
-      </w:r>
-      <w:r>
-        <w:rPr>
-          <w:lang w:val="sr-Latn-RS"/>
-        </w:rPr>
-        <w:t>(mušterija, kuva</w:t>
-      </w:r>
-      <w:r>
-        <w:rPr>
-          <w:lang w:val="sr-Latn-RS"/>
-        </w:rPr>
-        <w:t>r</w:t>
-      </w:r>
-      <w:r>
-        <w:rPr>
-          <w:lang w:val="sr-Latn-RS"/>
-        </w:rPr>
-        <w:t>,</w:t>
-      </w:r>
-      <w:r>
-        <w:rPr>
-          <w:lang w:val="sr-Latn-RS"/>
-        </w:rPr>
-        <w:t xml:space="preserve"> </w:t>
-      </w:r>
-      <w:r>
-        <w:rPr>
-          <w:lang w:val="sr-Latn-RS"/>
-        </w:rPr>
-        <w:t>menadžer</w:t>
-      </w:r>
-      <w:r>
-        <w:rPr>
-          <w:lang w:val="sr-Latn-RS"/>
-        </w:rPr>
-        <w:t>, administrator</w:t>
-      </w:r>
-      <w:r>
-        <w:rPr>
-          <w:lang w:val="sr-Latn-RS"/>
-        </w:rPr>
-        <w:t>)</w:t>
-      </w:r>
-      <w:r>
-        <w:rPr>
-          <w:lang w:val="sr-Latn-RS"/>
-        </w:rPr>
+      <w:r>
+        <w:t xml:space="preserve"> Takođe, pamti se da se korisnik ulogovao</w:t>
+      </w:r>
+      <w:r>
+        <w:t>, kako ne bi morao da ponovo unosi kredencijale</w:t>
+      </w:r>
+      <w:r>
+        <w:t xml:space="preserve"> svaki put kada uradi akciju nad sistemom</w:t>
+      </w:r>
+      <w:r>
         <w:t>.</w:t>
       </w:r>
     </w:p>
     <w:p>
-      <w:pPr>
-        <w:rPr>
-          <w:lang w:val="sr-Latn-RS"/>
-        </w:rPr>
-      </w:pPr>
-      <w:r>
-        <w:rPr>
-          <w:lang w:val="sr-Latn-RS"/>
-        </w:rPr>
+      <w:r>
         <w:br w:type="page"/>
       </w:r>
     </w:p>
@@ -3309,25 +2648,17 @@
       <w:pPr>
         <w:pStyle w:val="Heading1"/>
       </w:pPr>
-      <w:bookmarkStart w:id="35" w:name="_Toc33475956"/>
-      <w:bookmarkStart w:id="36" w:name="_Toc34579067"/>
+      <w:bookmarkStart w:id="33" w:name="_Toc33475956"/>
+      <w:bookmarkStart w:id="34" w:name="_Toc35176724"/>
       <w:r>
         <w:lastRenderedPageBreak/>
         <w:t>Zapisnik revizija</w:t>
       </w:r>
-      <w:bookmarkEnd w:id="35"/>
-      <w:bookmarkEnd w:id="36"/>
-    </w:p>
-    <w:p>
-      <w:pPr>
-        <w:rPr>
-          <w:lang w:val="sr-Latn-RS"/>
-        </w:rPr>
-      </w:pPr>
-      <w:r>
-        <w:rPr>
-          <w:lang w:val="sr-Latn-RS"/>
-        </w:rPr>
+      <w:bookmarkEnd w:id="33"/>
+      <w:bookmarkEnd w:id="34"/>
+    </w:p>
+    <w:p>
+      <w:r>
         <w:t>Ovaj zapisnik sadrži spisak izmena i dopuna ovog dokumenta po verzijama.</w:t>
       </w:r>
     </w:p>
@@ -3339,8 +2670,8 @@
         <w:tblLook w:val="04A0" w:firstRow="1" w:lastRow="0" w:firstColumn="1" w:lastColumn="0" w:noHBand="0" w:noVBand="1"/>
       </w:tblPr>
       <w:tblGrid>
-        <w:gridCol w:w="1843"/>
-        <w:gridCol w:w="7114"/>
+        <w:gridCol w:w="2127"/>
+        <w:gridCol w:w="6830"/>
       </w:tblGrid>
       <w:tr>
         <w:trPr>
@@ -3349,7 +2680,7 @@
         <w:tc>
           <w:tcPr>
             <w:cnfStyle w:val="001000000000" w:firstRow="0" w:lastRow="0" w:firstColumn="1" w:lastColumn="0" w:oddVBand="0" w:evenVBand="0" w:oddHBand="0" w:evenHBand="0" w:firstRowFirstColumn="0" w:firstRowLastColumn="0" w:lastRowFirstColumn="0" w:lastRowLastColumn="0"/>
-            <w:tcW w:w="1843" w:type="dxa"/>
+            <w:tcW w:w="2127" w:type="dxa"/>
             <w:vAlign w:val="center"/>
           </w:tcPr>
           <w:p>
@@ -3357,14 +2688,12 @@
               <w:rPr>
                 <w:b w:val="0"/>
                 <w:bCs w:val="0"/>
-                <w:lang w:val="sr-Latn-RS"/>
               </w:rPr>
             </w:pPr>
             <w:r>
               <w:rPr>
                 <w:b w:val="0"/>
                 <w:bCs w:val="0"/>
-                <w:lang w:val="sr-Latn-RS"/>
               </w:rPr>
               <w:t>Info</w:t>
             </w:r>
@@ -3372,7 +2701,7 @@
         </w:tc>
         <w:tc>
           <w:tcPr>
-            <w:tcW w:w="7114" w:type="dxa"/>
+            <w:tcW w:w="6830" w:type="dxa"/>
             <w:vAlign w:val="center"/>
           </w:tcPr>
           <w:p>
@@ -3381,14 +2710,12 @@
               <w:rPr>
                 <w:b w:val="0"/>
                 <w:bCs w:val="0"/>
-                <w:lang w:val="sr-Latn-RS"/>
               </w:rPr>
             </w:pPr>
             <w:r>
               <w:rPr>
                 <w:b w:val="0"/>
                 <w:bCs w:val="0"/>
-                <w:lang w:val="sr-Latn-RS"/>
               </w:rPr>
               <w:t>Izmena</w:t>
             </w:r>
@@ -3399,7 +2726,7 @@
         <w:tc>
           <w:tcPr>
             <w:cnfStyle w:val="001000000000" w:firstRow="0" w:lastRow="0" w:firstColumn="1" w:lastColumn="0" w:oddVBand="0" w:evenVBand="0" w:oddHBand="0" w:evenHBand="0" w:firstRowFirstColumn="0" w:firstRowLastColumn="0" w:lastRowFirstColumn="0" w:lastRowLastColumn="0"/>
-            <w:tcW w:w="1843" w:type="dxa"/>
+            <w:tcW w:w="2127" w:type="dxa"/>
             <w:vAlign w:val="center"/>
           </w:tcPr>
           <w:p>
@@ -3409,7 +2736,6 @@
                 <w:bCs w:val="0"/>
                 <w:sz w:val="16"/>
                 <w:szCs w:val="16"/>
-                <w:lang w:val="sr-Latn-RS"/>
               </w:rPr>
             </w:pPr>
             <w:r>
@@ -3418,7 +2744,6 @@
                 <w:bCs w:val="0"/>
                 <w:sz w:val="16"/>
                 <w:szCs w:val="16"/>
-                <w:lang w:val="sr-Latn-RS"/>
               </w:rPr>
               <w:t>#1</w:t>
             </w:r>
@@ -3428,7 +2753,6 @@
                 <w:bCs w:val="0"/>
                 <w:sz w:val="16"/>
                 <w:szCs w:val="16"/>
-                <w:lang w:val="sr-Latn-RS"/>
               </w:rPr>
               <w:t xml:space="preserve">, (), </w:t>
             </w:r>
@@ -3438,7 +2762,6 @@
                 <w:bCs w:val="0"/>
                 <w:sz w:val="16"/>
                 <w:szCs w:val="16"/>
-                <w:lang w:val="sr-Latn-RS"/>
               </w:rPr>
               <w:t xml:space="preserve">v0.1, </w:t>
             </w:r>
@@ -3448,7 +2771,6 @@
                 <w:bCs w:val="0"/>
                 <w:sz w:val="16"/>
                 <w:szCs w:val="16"/>
-                <w:lang w:val="sr-Latn-RS"/>
               </w:rPr>
               <w:t>J.</w:t>
             </w:r>
@@ -3458,7 +2780,6 @@
                 <w:bCs w:val="0"/>
                 <w:sz w:val="16"/>
                 <w:szCs w:val="16"/>
-                <w:lang w:val="sr-Latn-RS"/>
               </w:rPr>
               <w:t xml:space="preserve"> </w:t>
             </w:r>
@@ -3468,7 +2789,6 @@
                 <w:bCs w:val="0"/>
                 <w:sz w:val="16"/>
                 <w:szCs w:val="16"/>
-                <w:lang w:val="sr-Latn-RS"/>
               </w:rPr>
               <w:t>Jankovi</w:t>
             </w:r>
@@ -3478,7 +2798,6 @@
                 <w:bCs w:val="0"/>
                 <w:sz w:val="16"/>
                 <w:szCs w:val="16"/>
-                <w:lang w:val="sr-Latn-RS"/>
               </w:rPr>
               <w:t>ć</w:t>
             </w:r>
@@ -3486,38 +2805,23 @@
         </w:tc>
         <w:tc>
           <w:tcPr>
-            <w:tcW w:w="7114" w:type="dxa"/>
+            <w:tcW w:w="6830" w:type="dxa"/>
             <w:vAlign w:val="center"/>
           </w:tcPr>
           <w:p>
             <w:pPr>
               <w:cnfStyle w:val="000000000000" w:firstRow="0" w:lastRow="0" w:firstColumn="0" w:lastColumn="0" w:oddVBand="0" w:evenVBand="0" w:oddHBand="0" w:evenHBand="0" w:firstRowFirstColumn="0" w:firstRowLastColumn="0" w:lastRowFirstColumn="0" w:lastRowLastColumn="0"/>
-              <w:rPr>
-                <w:lang w:val="sr-Latn-RS"/>
-              </w:rPr>
             </w:pPr>
             <w:r>
-              <w:rPr>
-                <w:lang w:val="sr-Latn-RS"/>
-              </w:rPr>
               <w:t>Inicijaln</w:t>
             </w:r>
             <w:r>
-              <w:rPr>
-                <w:lang w:val="sr-Latn-RS"/>
-              </w:rPr>
               <w:t>a</w:t>
             </w:r>
             <w:r>
-              <w:rPr>
-                <w:lang w:val="sr-Latn-RS"/>
-              </w:rPr>
               <w:t xml:space="preserve"> </w:t>
             </w:r>
             <w:r>
-              <w:rPr>
-                <w:lang w:val="sr-Latn-RS"/>
-              </w:rPr>
               <w:t>verzija</w:t>
             </w:r>
           </w:p>
@@ -3527,43 +2831,121 @@
         <w:tc>
           <w:tcPr>
             <w:cnfStyle w:val="001000000000" w:firstRow="0" w:lastRow="0" w:firstColumn="1" w:lastColumn="0" w:oddVBand="0" w:evenVBand="0" w:oddHBand="0" w:evenHBand="0" w:firstRowFirstColumn="0" w:firstRowLastColumn="0" w:lastRowFirstColumn="0" w:lastRowLastColumn="0"/>
-            <w:tcW w:w="1843" w:type="dxa"/>
+            <w:tcW w:w="2127" w:type="dxa"/>
             <w:vAlign w:val="center"/>
           </w:tcPr>
           <w:p>
             <w:pPr>
               <w:rPr>
+                <w:b w:val="0"/>
+                <w:bCs w:val="0"/>
                 <w:sz w:val="16"/>
                 <w:szCs w:val="16"/>
-                <w:lang w:val="sr-Latn-RS"/>
+              </w:rPr>
+            </w:pPr>
+            <w:r>
+              <w:rPr>
+                <w:b w:val="0"/>
+                <w:bCs w:val="0"/>
+                <w:sz w:val="16"/>
+                <w:szCs w:val="16"/>
+              </w:rPr>
+              <w:t>#2, (</w:t>
+            </w:r>
+            <w:r>
+              <w:rPr>
+                <w:b w:val="0"/>
+                <w:bCs w:val="0"/>
+                <w:sz w:val="16"/>
+                <w:szCs w:val="16"/>
+              </w:rPr>
+              <w:t>4</w:t>
+            </w:r>
+            <w:r>
+              <w:rPr>
+                <w:b w:val="0"/>
+                <w:bCs w:val="0"/>
+                <w:sz w:val="16"/>
+                <w:szCs w:val="16"/>
+              </w:rPr>
+              <w:t>), v0.</w:t>
+            </w:r>
+            <w:r>
+              <w:rPr>
+                <w:b w:val="0"/>
+                <w:bCs w:val="0"/>
+                <w:sz w:val="16"/>
+                <w:szCs w:val="16"/>
+              </w:rPr>
+              <w:t>1</w:t>
+            </w:r>
+            <w:r>
+              <w:rPr>
+                <w:b w:val="0"/>
+                <w:bCs w:val="0"/>
+                <w:sz w:val="16"/>
+                <w:szCs w:val="16"/>
+              </w:rPr>
+              <w:t>, M. Stanojević</w:t>
+            </w:r>
+          </w:p>
+        </w:tc>
+        <w:tc>
+          <w:tcPr>
+            <w:tcW w:w="6830" w:type="dxa"/>
+            <w:vAlign w:val="center"/>
+          </w:tcPr>
+          <w:p>
+            <w:pPr>
+              <w:cnfStyle w:val="000000000000" w:firstRow="0" w:lastRow="0" w:firstColumn="0" w:lastColumn="0" w:oddVBand="0" w:evenVBand="0" w:oddHBand="0" w:evenHBand="0" w:firstRowFirstColumn="0" w:firstRowLastColumn="0" w:lastRowFirstColumn="0" w:lastRowLastColumn="0"/>
+            </w:pPr>
+            <w:r>
+              <w:t xml:space="preserve">Promenjen redosled </w:t>
+            </w:r>
+            <w:r>
+              <w:t>tok</w:t>
+            </w:r>
+            <w:r>
+              <w:t>a</w:t>
+            </w:r>
+            <w:r>
+              <w:t xml:space="preserve"> događaja</w:t>
+            </w:r>
+          </w:p>
+        </w:tc>
+      </w:tr>
+      <w:tr>
+        <w:tc>
+          <w:tcPr>
+            <w:cnfStyle w:val="001000000000" w:firstRow="0" w:lastRow="0" w:firstColumn="1" w:lastColumn="0" w:oddVBand="0" w:evenVBand="0" w:oddHBand="0" w:evenHBand="0" w:firstRowFirstColumn="0" w:firstRowLastColumn="0" w:lastRowFirstColumn="0" w:lastRowLastColumn="0"/>
+            <w:tcW w:w="2127" w:type="dxa"/>
+            <w:vAlign w:val="center"/>
+          </w:tcPr>
+          <w:p>
+            <w:pPr>
+              <w:rPr>
+                <w:b w:val="0"/>
+                <w:bCs w:val="0"/>
+                <w:sz w:val="16"/>
+                <w:szCs w:val="16"/>
               </w:rPr>
             </w:pPr>
           </w:p>
         </w:tc>
         <w:tc>
           <w:tcPr>
-            <w:tcW w:w="7114" w:type="dxa"/>
+            <w:tcW w:w="6830" w:type="dxa"/>
             <w:vAlign w:val="center"/>
           </w:tcPr>
           <w:p>
             <w:pPr>
               <w:cnfStyle w:val="000000000000" w:firstRow="0" w:lastRow="0" w:firstColumn="0" w:lastColumn="0" w:oddVBand="0" w:evenVBand="0" w:oddHBand="0" w:evenHBand="0" w:firstRowFirstColumn="0" w:firstRowLastColumn="0" w:lastRowFirstColumn="0" w:lastRowLastColumn="0"/>
-              <w:rPr>
-                <w:lang w:val="sr-Latn-RS"/>
-              </w:rPr>
             </w:pPr>
           </w:p>
         </w:tc>
       </w:tr>
     </w:tbl>
-    <w:p>
-      <w:pPr>
-        <w:rPr>
-          <w:szCs w:val="24"/>
-          <w:lang w:val="sr-Latn-RS"/>
-        </w:rPr>
-      </w:pPr>
-    </w:p>
+    <w:p/>
     <w:sectPr>
       <w:footerReference w:type="default" r:id="rId8"/>
       <w:pgSz w:w="11910" w:h="16840" w:code="9"/>
@@ -3685,11 +3067,10 @@
   <w:abstractNum w:abstractNumId="1" w15:restartNumberingAfterBreak="0">
     <w:nsid w:val="07772343"/>
     <w:multiLevelType w:val="hybridMultilevel"/>
-    <w:tmpl w:val="29A62BF4"/>
+    <w:tmpl w:val="C8F05B02"/>
     <w:lvl w:ilvl="0" w:tplc="F75660E2">
       <w:start w:val="1"/>
       <w:numFmt w:val="decimal"/>
-      <w:pStyle w:val="Bibliography"/>
       <w:lvlText w:val="[%1]"/>
       <w:lvlJc w:val="left"/>
       <w:pPr>
@@ -3932,9 +3313,102 @@
     </w:lvl>
   </w:abstractNum>
   <w:abstractNum w:abstractNumId="3" w15:restartNumberingAfterBreak="0">
+    <w:nsid w:val="0FC077FC"/>
+    <w:multiLevelType w:val="hybridMultilevel"/>
+    <w:tmpl w:val="51382E48"/>
+    <w:lvl w:ilvl="0" w:tplc="6D3ADED2">
+      <w:start w:val="1"/>
+      <w:numFmt w:val="decimal"/>
+      <w:pStyle w:val="Bibliography"/>
+      <w:lvlText w:val="[%1]"/>
+      <w:lvlJc w:val="left"/>
+      <w:pPr>
+        <w:tabs>
+          <w:tab w:val="num" w:pos="454"/>
+        </w:tabs>
+        <w:ind w:left="454" w:hanging="454"/>
+      </w:pPr>
+      <w:rPr>
+        <w:rFonts w:hint="default"/>
+      </w:rPr>
+    </w:lvl>
+    <w:lvl w:ilvl="1" w:tplc="08090019" w:tentative="1">
+      <w:start w:val="1"/>
+      <w:numFmt w:val="lowerLetter"/>
+      <w:lvlText w:val="%2."/>
+      <w:lvlJc w:val="left"/>
+      <w:pPr>
+        <w:ind w:left="1440" w:hanging="360"/>
+      </w:pPr>
+    </w:lvl>
+    <w:lvl w:ilvl="2" w:tplc="0809001B" w:tentative="1">
+      <w:start w:val="1"/>
+      <w:numFmt w:val="lowerRoman"/>
+      <w:lvlText w:val="%3."/>
+      <w:lvlJc w:val="right"/>
+      <w:pPr>
+        <w:ind w:left="2160" w:hanging="180"/>
+      </w:pPr>
+    </w:lvl>
+    <w:lvl w:ilvl="3" w:tplc="0809000F" w:tentative="1">
+      <w:start w:val="1"/>
+      <w:numFmt w:val="decimal"/>
+      <w:lvlText w:val="%4."/>
+      <w:lvlJc w:val="left"/>
+      <w:pPr>
+        <w:ind w:left="2880" w:hanging="360"/>
+      </w:pPr>
+    </w:lvl>
+    <w:lvl w:ilvl="4" w:tplc="08090019" w:tentative="1">
+      <w:start w:val="1"/>
+      <w:numFmt w:val="lowerLetter"/>
+      <w:lvlText w:val="%5."/>
+      <w:lvlJc w:val="left"/>
+      <w:pPr>
+        <w:ind w:left="3600" w:hanging="360"/>
+      </w:pPr>
+    </w:lvl>
+    <w:lvl w:ilvl="5" w:tplc="0809001B" w:tentative="1">
+      <w:start w:val="1"/>
+      <w:numFmt w:val="lowerRoman"/>
+      <w:lvlText w:val="%6."/>
+      <w:lvlJc w:val="right"/>
+      <w:pPr>
+        <w:ind w:left="4320" w:hanging="180"/>
+      </w:pPr>
+    </w:lvl>
+    <w:lvl w:ilvl="6" w:tplc="0809000F" w:tentative="1">
+      <w:start w:val="1"/>
+      <w:numFmt w:val="decimal"/>
+      <w:lvlText w:val="%7."/>
+      <w:lvlJc w:val="left"/>
+      <w:pPr>
+        <w:ind w:left="5040" w:hanging="360"/>
+      </w:pPr>
+    </w:lvl>
+    <w:lvl w:ilvl="7" w:tplc="08090019" w:tentative="1">
+      <w:start w:val="1"/>
+      <w:numFmt w:val="lowerLetter"/>
+      <w:lvlText w:val="%8."/>
+      <w:lvlJc w:val="left"/>
+      <w:pPr>
+        <w:ind w:left="5760" w:hanging="360"/>
+      </w:pPr>
+    </w:lvl>
+    <w:lvl w:ilvl="8" w:tplc="0809001B" w:tentative="1">
+      <w:start w:val="1"/>
+      <w:numFmt w:val="lowerRoman"/>
+      <w:lvlText w:val="%9."/>
+      <w:lvlJc w:val="right"/>
+      <w:pPr>
+        <w:ind w:left="6480" w:hanging="180"/>
+      </w:pPr>
+    </w:lvl>
+  </w:abstractNum>
+  <w:abstractNum w:abstractNumId="4" w15:restartNumberingAfterBreak="0">
     <w:nsid w:val="644D2344"/>
     <w:multiLevelType w:val="hybridMultilevel"/>
-    <w:tmpl w:val="16F2B4EA"/>
+    <w:tmpl w:val="849A80CA"/>
     <w:lvl w:ilvl="0" w:tplc="6F4C3DC2">
       <w:start w:val="1"/>
       <w:numFmt w:val="bullet"/>
@@ -4052,7 +3526,7 @@
     <w:abstractNumId w:val="2"/>
   </w:num>
   <w:num w:numId="3">
-    <w:abstractNumId w:val="3"/>
+    <w:abstractNumId w:val="4"/>
   </w:num>
   <w:num w:numId="4">
     <w:abstractNumId w:val="1"/>
@@ -4070,10 +3544,82 @@
     <w:abstractNumId w:val="2"/>
   </w:num>
   <w:num w:numId="9">
-    <w:abstractNumId w:val="3"/>
+    <w:abstractNumId w:val="4"/>
   </w:num>
   <w:num w:numId="10">
     <w:abstractNumId w:val="1"/>
+  </w:num>
+  <w:num w:numId="11">
+    <w:abstractNumId w:val="2"/>
+  </w:num>
+  <w:num w:numId="12">
+    <w:abstractNumId w:val="2"/>
+  </w:num>
+  <w:num w:numId="13">
+    <w:abstractNumId w:val="2"/>
+  </w:num>
+  <w:num w:numId="14">
+    <w:abstractNumId w:val="2"/>
+  </w:num>
+  <w:num w:numId="15">
+    <w:abstractNumId w:val="2"/>
+  </w:num>
+  <w:num w:numId="16">
+    <w:abstractNumId w:val="2"/>
+  </w:num>
+  <w:num w:numId="17">
+    <w:abstractNumId w:val="4"/>
+  </w:num>
+  <w:num w:numId="18">
+    <w:abstractNumId w:val="1"/>
+  </w:num>
+  <w:num w:numId="19">
+    <w:abstractNumId w:val="2"/>
+  </w:num>
+  <w:num w:numId="20">
+    <w:abstractNumId w:val="2"/>
+  </w:num>
+  <w:num w:numId="21">
+    <w:abstractNumId w:val="2"/>
+  </w:num>
+  <w:num w:numId="22">
+    <w:abstractNumId w:val="2"/>
+  </w:num>
+  <w:num w:numId="23">
+    <w:abstractNumId w:val="2"/>
+  </w:num>
+  <w:num w:numId="24">
+    <w:abstractNumId w:val="2"/>
+  </w:num>
+  <w:num w:numId="25">
+    <w:abstractNumId w:val="4"/>
+  </w:num>
+  <w:num w:numId="26">
+    <w:abstractNumId w:val="1"/>
+  </w:num>
+  <w:num w:numId="27">
+    <w:abstractNumId w:val="2"/>
+  </w:num>
+  <w:num w:numId="28">
+    <w:abstractNumId w:val="2"/>
+  </w:num>
+  <w:num w:numId="29">
+    <w:abstractNumId w:val="2"/>
+  </w:num>
+  <w:num w:numId="30">
+    <w:abstractNumId w:val="2"/>
+  </w:num>
+  <w:num w:numId="31">
+    <w:abstractNumId w:val="2"/>
+  </w:num>
+  <w:num w:numId="32">
+    <w:abstractNumId w:val="2"/>
+  </w:num>
+  <w:num w:numId="33">
+    <w:abstractNumId w:val="4"/>
+  </w:num>
+  <w:num w:numId="34">
+    <w:abstractNumId w:val="3"/>
   </w:num>
   <w:numIdMacAtCleanup w:val="4"/>
 </w:numbering>
@@ -4084,9 +3630,9 @@
   <w:docDefaults>
     <w:rPrDefault>
       <w:rPr>
-        <w:rFonts w:asciiTheme="minorHAnsi" w:eastAsiaTheme="minorHAnsi" w:hAnsiTheme="minorHAnsi" w:cstheme="minorBidi"/>
-        <w:sz w:val="22"/>
-        <w:szCs w:val="22"/>
+        <w:rFonts w:ascii="Cambria" w:eastAsiaTheme="minorHAnsi" w:hAnsi="Cambria" w:cstheme="minorBidi"/>
+        <w:sz w:val="24"/>
+        <w:szCs w:val="24"/>
         <w:lang w:val="en-US" w:eastAsia="en-US" w:bidi="ar-SA"/>
       </w:rPr>
     </w:rPrDefault>
@@ -4103,8 +3649,8 @@
     <w:lsdException w:name="heading 2" w:semiHidden="1" w:uiPriority="9" w:unhideWhenUsed="1" w:qFormat="1"/>
     <w:lsdException w:name="heading 3" w:semiHidden="1" w:uiPriority="9" w:unhideWhenUsed="1" w:qFormat="1"/>
     <w:lsdException w:name="heading 4" w:semiHidden="1" w:uiPriority="9" w:unhideWhenUsed="1" w:qFormat="1"/>
-    <w:lsdException w:name="heading 5" w:semiHidden="1" w:uiPriority="9" w:unhideWhenUsed="1"/>
-    <w:lsdException w:name="heading 6" w:semiHidden="1" w:uiPriority="9" w:unhideWhenUsed="1"/>
+    <w:lsdException w:name="heading 5" w:semiHidden="1" w:uiPriority="9" w:unhideWhenUsed="1" w:qFormat="1"/>
+    <w:lsdException w:name="heading 6" w:semiHidden="1" w:uiPriority="9" w:unhideWhenUsed="1" w:qFormat="1"/>
     <w:lsdException w:name="heading 7" w:semiHidden="1" w:uiPriority="9" w:unhideWhenUsed="1"/>
     <w:lsdException w:name="heading 8" w:semiHidden="1" w:uiPriority="9" w:unhideWhenUsed="1"/>
     <w:lsdException w:name="heading 9" w:semiHidden="1" w:uiPriority="9" w:unhideWhenUsed="1"/>
@@ -4278,8 +3824,8 @@
     <w:lsdException w:name="Medium List 1 Accent 1" w:uiPriority="65"/>
     <w:lsdException w:name="Revision" w:semiHidden="1"/>
     <w:lsdException w:name="List Paragraph" w:uiPriority="34"/>
-    <w:lsdException w:name="Quote" w:uiPriority="29" w:qFormat="1"/>
-    <w:lsdException w:name="Intense Quote" w:uiPriority="30" w:qFormat="1"/>
+    <w:lsdException w:name="Quote" w:uiPriority="29"/>
+    <w:lsdException w:name="Intense Quote" w:uiPriority="30"/>
     <w:lsdException w:name="Medium List 2 Accent 1" w:uiPriority="66"/>
     <w:lsdException w:name="Medium Grid 1 Accent 1" w:uiPriority="67"/>
     <w:lsdException w:name="Medium Grid 2 Accent 1" w:uiPriority="68"/>
@@ -4358,8 +3904,8 @@
     <w:lsdException w:name="Colorful Shading Accent 6" w:uiPriority="71"/>
     <w:lsdException w:name="Colorful List Accent 6" w:uiPriority="72"/>
     <w:lsdException w:name="Colorful Grid Accent 6" w:uiPriority="73"/>
-    <w:lsdException w:name="Subtle Emphasis" w:uiPriority="19" w:qFormat="1"/>
-    <w:lsdException w:name="Intense Emphasis" w:uiPriority="21" w:qFormat="1"/>
+    <w:lsdException w:name="Subtle Emphasis" w:uiPriority="19"/>
+    <w:lsdException w:name="Intense Emphasis" w:uiPriority="21"/>
     <w:lsdException w:name="Subtle Reference" w:uiPriority="31" w:qFormat="1"/>
     <w:lsdException w:name="Intense Reference" w:uiPriority="32" w:qFormat="1"/>
     <w:lsdException w:name="Book Title" w:uiPriority="33"/>
@@ -4478,11 +4024,9 @@
   <w:style w:type="paragraph" w:default="1" w:styleId="Normal">
     <w:name w:val="Normal"/>
     <w:qFormat/>
-    <w:rsid w:val="00F462E7"/>
+    <w:rsid w:val="004D7967"/>
     <w:rPr>
-      <w:rFonts w:ascii="Cambria" w:hAnsi="Cambria"/>
-      <w:color w:val="262626" w:themeColor="text1" w:themeTint="D9"/>
-      <w:sz w:val="24"/>
+      <w:lang w:val="sr-Latn-RS"/>
     </w:rPr>
   </w:style>
   <w:style w:type="paragraph" w:styleId="Heading1">
@@ -4492,12 +4036,12 @@
     <w:link w:val="Heading1Char"/>
     <w:uiPriority w:val="9"/>
     <w:qFormat/>
-    <w:rsid w:val="00F462E7"/>
+    <w:rsid w:val="004D7967"/>
     <w:pPr>
       <w:keepNext/>
       <w:keepLines/>
       <w:numPr>
-        <w:numId w:val="8"/>
+        <w:numId w:val="32"/>
       </w:numPr>
       <w:spacing w:before="480" w:after="120"/>
       <w:jc w:val="left"/>
@@ -4508,7 +4052,6 @@
       <w:bCs/>
       <w:sz w:val="40"/>
       <w:szCs w:val="28"/>
-      <w:lang w:val="sr-Latn-RS"/>
     </w:rPr>
   </w:style>
   <w:style w:type="paragraph" w:styleId="Heading2">
@@ -4518,7 +4061,7 @@
     <w:link w:val="Heading2Char"/>
     <w:uiPriority w:val="9"/>
     <w:qFormat/>
-    <w:rsid w:val="00F462E7"/>
+    <w:rsid w:val="004D7967"/>
     <w:pPr>
       <w:numPr>
         <w:ilvl w:val="1"/>
@@ -4538,7 +4081,7 @@
     <w:link w:val="Heading3Char"/>
     <w:uiPriority w:val="9"/>
     <w:qFormat/>
-    <w:rsid w:val="00F462E7"/>
+    <w:rsid w:val="004D7967"/>
     <w:pPr>
       <w:numPr>
         <w:ilvl w:val="2"/>
@@ -4558,10 +4101,8 @@
     <w:next w:val="Normal"/>
     <w:link w:val="Heading4Char"/>
     <w:uiPriority w:val="9"/>
-    <w:semiHidden/>
-    <w:unhideWhenUsed/>
     <w:qFormat/>
-    <w:rsid w:val="00F462E7"/>
+    <w:rsid w:val="004D7967"/>
     <w:pPr>
       <w:numPr>
         <w:ilvl w:val="3"/>
@@ -4577,16 +4118,14 @@
     <w:uiPriority w:val="9"/>
     <w:semiHidden/>
     <w:unhideWhenUsed/>
-    <w:rsid w:val="00C02E8D"/>
+    <w:qFormat/>
+    <w:rsid w:val="004D7967"/>
     <w:pPr>
       <w:numPr>
         <w:ilvl w:val="4"/>
       </w:numPr>
       <w:outlineLvl w:val="4"/>
     </w:pPr>
-    <w:rPr>
-      <w:color w:val="auto"/>
-    </w:rPr>
   </w:style>
   <w:style w:type="paragraph" w:styleId="Heading6">
     <w:name w:val="heading 6"/>
@@ -4596,7 +4135,8 @@
     <w:uiPriority w:val="9"/>
     <w:semiHidden/>
     <w:unhideWhenUsed/>
-    <w:rsid w:val="00C02E8D"/>
+    <w:qFormat/>
+    <w:rsid w:val="004D7967"/>
     <w:pPr>
       <w:numPr>
         <w:ilvl w:val="5"/>
@@ -4621,7 +4161,7 @@
       <w:keepLines/>
       <w:numPr>
         <w:ilvl w:val="6"/>
-        <w:numId w:val="8"/>
+        <w:numId w:val="32"/>
       </w:numPr>
       <w:spacing w:before="40" w:after="0"/>
       <w:outlineLvl w:val="6"/>
@@ -4655,7 +4195,6 @@
       <w:i w:val="0"/>
       <w:color w:val="272727" w:themeColor="text1" w:themeTint="D8"/>
       <w:szCs w:val="21"/>
-      <w:lang w:val="sr-Latn-RS"/>
     </w:rPr>
   </w:style>
   <w:style w:type="paragraph" w:styleId="Heading9">
@@ -4777,15 +4316,13 @@
     <w:basedOn w:val="Normal"/>
     <w:uiPriority w:val="3"/>
     <w:qFormat/>
-    <w:rsid w:val="00F462E7"/>
+    <w:rsid w:val="004D7967"/>
     <w:pPr>
       <w:numPr>
-        <w:numId w:val="9"/>
+        <w:numId w:val="33"/>
       </w:numPr>
+      <w:spacing w:after="120"/>
     </w:pPr>
-    <w:rPr>
-      <w:lang w:val="sr-Latn-RS"/>
-    </w:rPr>
   </w:style>
   <w:style w:type="paragraph" w:styleId="Header">
     <w:name w:val="header"/>
@@ -4845,10 +4382,12 @@
     <w:basedOn w:val="DefaultParagraphFont"/>
     <w:uiPriority w:val="2"/>
     <w:qFormat/>
-    <w:rsid w:val="00F462E7"/>
+    <w:rsid w:val="004D7967"/>
     <w:rPr>
       <w:rFonts w:ascii="Audiowide" w:hAnsi="Audiowide"/>
+      <w:noProof w:val="0"/>
       <w:sz w:val="24"/>
+      <w:lang w:val="sr-Latn-RS"/>
     </w:rPr>
   </w:style>
   <w:style w:type="character" w:customStyle="1" w:styleId="Heading1Char">
@@ -4856,11 +4395,10 @@
     <w:basedOn w:val="DefaultParagraphFont"/>
     <w:link w:val="Heading1"/>
     <w:uiPriority w:val="9"/>
-    <w:rsid w:val="00F462E7"/>
+    <w:rsid w:val="004D7967"/>
     <w:rPr>
       <w:rFonts w:asciiTheme="majorHAnsi" w:eastAsiaTheme="majorEastAsia" w:hAnsiTheme="majorHAnsi" w:cstheme="majorBidi"/>
       <w:bCs/>
-      <w:color w:val="262626" w:themeColor="text1" w:themeTint="D9"/>
       <w:sz w:val="40"/>
       <w:szCs w:val="28"/>
       <w:lang w:val="sr-Latn-RS"/>
@@ -4871,11 +4409,10 @@
     <w:basedOn w:val="DefaultParagraphFont"/>
     <w:link w:val="Heading2"/>
     <w:uiPriority w:val="9"/>
-    <w:rsid w:val="00F462E7"/>
+    <w:rsid w:val="004D7967"/>
     <w:rPr>
       <w:rFonts w:asciiTheme="majorHAnsi" w:eastAsiaTheme="majorEastAsia" w:hAnsiTheme="majorHAnsi" w:cstheme="majorBidi"/>
       <w:bCs/>
-      <w:color w:val="262626" w:themeColor="text1" w:themeTint="D9"/>
       <w:sz w:val="32"/>
       <w:szCs w:val="26"/>
       <w:lang w:val="sr-Latn-RS"/>
@@ -4886,13 +4423,11 @@
     <w:basedOn w:val="DefaultParagraphFont"/>
     <w:link w:val="Heading3"/>
     <w:uiPriority w:val="9"/>
-    <w:rsid w:val="00F462E7"/>
+    <w:rsid w:val="004D7967"/>
     <w:rPr>
       <w:rFonts w:asciiTheme="majorHAnsi" w:eastAsiaTheme="majorEastAsia" w:hAnsiTheme="majorHAnsi" w:cstheme="majorBidi"/>
       <w:bCs/>
-      <w:color w:val="262626" w:themeColor="text1" w:themeTint="D9"/>
       <w:sz w:val="28"/>
-      <w:szCs w:val="24"/>
       <w:shd w:val="pct5" w:color="auto" w:fill="auto"/>
       <w:lang w:val="sr-Latn-RS"/>
     </w:rPr>
@@ -4902,14 +4437,11 @@
     <w:basedOn w:val="DefaultParagraphFont"/>
     <w:link w:val="Heading4"/>
     <w:uiPriority w:val="9"/>
-    <w:semiHidden/>
-    <w:rsid w:val="00F462E7"/>
+    <w:rsid w:val="004D7967"/>
     <w:rPr>
       <w:rFonts w:asciiTheme="majorHAnsi" w:eastAsiaTheme="majorEastAsia" w:hAnsiTheme="majorHAnsi" w:cstheme="majorBidi"/>
       <w:bCs/>
-      <w:color w:val="262626" w:themeColor="text1" w:themeTint="D9"/>
       <w:sz w:val="28"/>
-      <w:szCs w:val="24"/>
       <w:shd w:val="pct5" w:color="auto" w:fill="auto"/>
       <w:lang w:val="sr-Latn-RS"/>
     </w:rPr>
@@ -4920,12 +4452,11 @@
     <w:link w:val="Heading5"/>
     <w:uiPriority w:val="9"/>
     <w:semiHidden/>
-    <w:rsid w:val="00C02E8D"/>
+    <w:rsid w:val="004D7967"/>
     <w:rPr>
       <w:rFonts w:asciiTheme="majorHAnsi" w:eastAsiaTheme="majorEastAsia" w:hAnsiTheme="majorHAnsi" w:cstheme="majorBidi"/>
       <w:bCs/>
       <w:sz w:val="28"/>
-      <w:szCs w:val="24"/>
       <w:shd w:val="pct5" w:color="auto" w:fill="auto"/>
       <w:lang w:val="sr-Latn-RS"/>
     </w:rPr>
@@ -4936,12 +4467,10 @@
     <w:link w:val="Heading6"/>
     <w:uiPriority w:val="9"/>
     <w:semiHidden/>
-    <w:rsid w:val="00C02E8D"/>
+    <w:rsid w:val="004D7967"/>
     <w:rPr>
       <w:rFonts w:asciiTheme="majorHAnsi" w:eastAsiaTheme="majorEastAsia" w:hAnsiTheme="majorHAnsi" w:cstheme="majorBidi"/>
       <w:bCs/>
-      <w:sz w:val="24"/>
-      <w:szCs w:val="24"/>
       <w:shd w:val="pct5" w:color="auto" w:fill="auto"/>
       <w:lang w:val="sr-Latn-RS"/>
     </w:rPr>
@@ -5003,7 +4532,7 @@
     <w:link w:val="TitleChar"/>
     <w:uiPriority w:val="10"/>
     <w:qFormat/>
-    <w:rsid w:val="00F462E7"/>
+    <w:rsid w:val="004D7967"/>
     <w:pPr>
       <w:spacing w:before="240" w:after="0" w:line="240" w:lineRule="auto"/>
       <w:contextualSpacing/>
@@ -5023,7 +4552,7 @@
     <w:basedOn w:val="DefaultParagraphFont"/>
     <w:link w:val="Title"/>
     <w:uiPriority w:val="10"/>
-    <w:rsid w:val="00F462E7"/>
+    <w:rsid w:val="004D7967"/>
     <w:rPr>
       <w:rFonts w:asciiTheme="majorHAnsi" w:eastAsiaTheme="majorEastAsia" w:hAnsiTheme="majorHAnsi" w:cstheme="majorBidi"/>
       <w:color w:val="4A442A" w:themeColor="background2" w:themeShade="40"/>
@@ -5031,6 +4560,7 @@
       <w:kern w:val="28"/>
       <w:sz w:val="72"/>
       <w:szCs w:val="56"/>
+      <w:lang w:val="sr-Latn-RS"/>
     </w:rPr>
   </w:style>
   <w:style w:type="paragraph" w:styleId="Subtitle">
@@ -5040,7 +4570,7 @@
     <w:link w:val="SubtitleChar"/>
     <w:uiPriority w:val="11"/>
     <w:qFormat/>
-    <w:rsid w:val="00F462E7"/>
+    <w:rsid w:val="004D7967"/>
     <w:pPr>
       <w:numPr>
         <w:ilvl w:val="1"/>
@@ -5060,12 +4590,13 @@
     <w:basedOn w:val="DefaultParagraphFont"/>
     <w:link w:val="Subtitle"/>
     <w:uiPriority w:val="11"/>
-    <w:rsid w:val="00F462E7"/>
+    <w:rsid w:val="004D7967"/>
     <w:rPr>
-      <w:rFonts w:eastAsiaTheme="minorEastAsia"/>
+      <w:rFonts w:asciiTheme="minorHAnsi" w:eastAsiaTheme="minorEastAsia" w:hAnsiTheme="minorHAnsi"/>
       <w:color w:val="5A5A5A" w:themeColor="text1" w:themeTint="A5"/>
       <w:spacing w:val="15"/>
       <w:sz w:val="28"/>
+      <w:lang w:val="sr-Latn-RS"/>
     </w:rPr>
   </w:style>
   <w:style w:type="paragraph" w:styleId="NoSpacing">
@@ -5073,7 +4604,7 @@
     <w:basedOn w:val="Normal"/>
     <w:uiPriority w:val="1"/>
     <w:qFormat/>
-    <w:rsid w:val="00F462E7"/>
+    <w:rsid w:val="004D7967"/>
     <w:pPr>
       <w:spacing w:after="0" w:line="240" w:lineRule="auto"/>
     </w:pPr>
@@ -5195,7 +4726,6 @@
     <w:next w:val="Normal"/>
     <w:link w:val="IntenseQuoteChar"/>
     <w:uiPriority w:val="30"/>
-    <w:qFormat/>
     <w:rsid w:val="00F462E7"/>
     <w:pPr>
       <w:pBdr>
@@ -5209,7 +4739,6 @@
     <w:rPr>
       <w:i/>
       <w:iCs/>
-      <w:color w:val="auto"/>
     </w:rPr>
   </w:style>
   <w:style w:type="character" w:customStyle="1" w:styleId="IntenseQuoteChar">
@@ -5229,7 +4758,6 @@
     <w:name w:val="Intense Emphasis"/>
     <w:basedOn w:val="DefaultParagraphFont"/>
     <w:uiPriority w:val="21"/>
-    <w:qFormat/>
     <w:rsid w:val="00F462E7"/>
     <w:rPr>
       <w:i/>
@@ -5242,10 +4770,11 @@
     <w:basedOn w:val="DefaultParagraphFont"/>
     <w:uiPriority w:val="31"/>
     <w:qFormat/>
-    <w:rsid w:val="00F462E7"/>
+    <w:rsid w:val="004D7967"/>
     <w:rPr>
       <w:smallCaps/>
       <w:color w:val="5A5A5A" w:themeColor="text1" w:themeTint="A5"/>
+      <w:lang w:val="sr-Latn-RS"/>
     </w:rPr>
   </w:style>
   <w:style w:type="character" w:styleId="IntenseReference">
@@ -5253,30 +4782,52 @@
     <w:basedOn w:val="DefaultParagraphFont"/>
     <w:uiPriority w:val="32"/>
     <w:qFormat/>
-    <w:rsid w:val="00F462E7"/>
+    <w:rsid w:val="004D7967"/>
     <w:rPr>
       <w:b/>
       <w:bCs/>
       <w:smallCaps/>
       <w:color w:val="auto"/>
       <w:spacing w:val="5"/>
+      <w:lang w:val="sr-Latn-RS"/>
     </w:rPr>
   </w:style>
   <w:style w:type="paragraph" w:styleId="Bibliography">
     <w:name w:val="Bibliography"/>
-    <w:basedOn w:val="Normal"/>
-    <w:next w:val="Normal"/>
+    <w:basedOn w:val="ListBullet"/>
     <w:uiPriority w:val="35"/>
     <w:qFormat/>
-    <w:rsid w:val="008A0F06"/>
+    <w:rsid w:val="004D7967"/>
     <w:pPr>
       <w:numPr>
-        <w:numId w:val="10"/>
+        <w:numId w:val="34"/>
       </w:numPr>
-      <w:spacing w:after="40"/>
-      <w:ind w:left="454" w:hanging="454"/>
     </w:pPr>
     <w:rPr>
+      <w:lang w:val="en-GB"/>
+    </w:rPr>
+  </w:style>
+  <w:style w:type="character" w:styleId="Emphasis">
+    <w:name w:val="Emphasis"/>
+    <w:basedOn w:val="DefaultParagraphFont"/>
+    <w:uiPriority w:val="20"/>
+    <w:qFormat/>
+    <w:rsid w:val="004D7967"/>
+    <w:rPr>
+      <w:i/>
+      <w:iCs/>
+      <w:lang w:val="sr-Latn-RS"/>
+    </w:rPr>
+  </w:style>
+  <w:style w:type="character" w:styleId="Strong">
+    <w:name w:val="Strong"/>
+    <w:basedOn w:val="DefaultParagraphFont"/>
+    <w:uiPriority w:val="22"/>
+    <w:qFormat/>
+    <w:rsid w:val="004D7967"/>
+    <w:rPr>
+      <w:b/>
+      <w:bCs/>
       <w:lang w:val="sr-Latn-RS"/>
     </w:rPr>
   </w:style>

</xml_diff>